<commit_message>
Falta topicos 9 e 10
</commit_message>
<xml_diff>
--- a/PrintScreen/Firebird.docx
+++ b/PrintScreen/Firebird.docx
@@ -375,7 +375,7 @@
             </w:rPr>
             <w:fldChar w:fldCharType="separate"/>
           </w:r>
-          <w:hyperlink w:anchor="_Toc296878215" w:history="1">
+          <w:hyperlink w:anchor="_Toc297157747" w:history="1">
             <w:r>
               <w:rPr>
                 <w:rStyle w:val="Hyperlink"/>
@@ -416,7 +416,7 @@
                 <w:noProof/>
                 <w:webHidden/>
               </w:rPr>
-              <w:instrText xml:space="preserve"> PAGEREF _Toc296878215 \h </w:instrText>
+              <w:instrText xml:space="preserve"> PAGEREF _Toc297157747 \h </w:instrText>
             </w:r>
             <w:r>
               <w:rPr>
@@ -436,7 +436,7 @@
                 <w:noProof/>
                 <w:webHidden/>
               </w:rPr>
-              <w:t>3</w:t>
+              <w:t>2</w:t>
             </w:r>
             <w:r>
               <w:rPr>
@@ -459,7 +459,7 @@
               <w:noProof/>
             </w:rPr>
           </w:pPr>
-          <w:hyperlink w:anchor="_Toc296878216" w:history="1">
+          <w:hyperlink w:anchor="_Toc297157748" w:history="1">
             <w:r>
               <w:rPr>
                 <w:rStyle w:val="Hyperlink"/>
@@ -500,7 +500,7 @@
                 <w:noProof/>
                 <w:webHidden/>
               </w:rPr>
-              <w:instrText xml:space="preserve"> PAGEREF _Toc296878216 \h </w:instrText>
+              <w:instrText xml:space="preserve"> PAGEREF _Toc297157748 \h </w:instrText>
             </w:r>
             <w:r>
               <w:rPr>
@@ -543,7 +543,7 @@
               <w:noProof/>
             </w:rPr>
           </w:pPr>
-          <w:hyperlink w:anchor="_Toc296878217" w:history="1">
+          <w:hyperlink w:anchor="_Toc297157749" w:history="1">
             <w:r>
               <w:rPr>
                 <w:rStyle w:val="Hyperlink"/>
@@ -584,7 +584,7 @@
                 <w:noProof/>
                 <w:webHidden/>
               </w:rPr>
-              <w:instrText xml:space="preserve"> PAGEREF _Toc296878217 \h </w:instrText>
+              <w:instrText xml:space="preserve"> PAGEREF _Toc297157749 \h </w:instrText>
             </w:r>
             <w:r>
               <w:rPr>
@@ -627,7 +627,7 @@
               <w:noProof/>
             </w:rPr>
           </w:pPr>
-          <w:hyperlink w:anchor="_Toc296878218" w:history="1">
+          <w:hyperlink w:anchor="_Toc297157750" w:history="1">
             <w:r>
               <w:rPr>
                 <w:rStyle w:val="Hyperlink"/>
@@ -668,7 +668,7 @@
                 <w:noProof/>
                 <w:webHidden/>
               </w:rPr>
-              <w:instrText xml:space="preserve"> PAGEREF _Toc296878218 \h </w:instrText>
+              <w:instrText xml:space="preserve"> PAGEREF _Toc297157750 \h </w:instrText>
             </w:r>
             <w:r>
               <w:rPr>
@@ -711,7 +711,7 @@
               <w:noProof/>
             </w:rPr>
           </w:pPr>
-          <w:hyperlink w:anchor="_Toc296878219" w:history="1">
+          <w:hyperlink w:anchor="_Toc297157751" w:history="1">
             <w:r>
               <w:rPr>
                 <w:rStyle w:val="Hyperlink"/>
@@ -752,7 +752,7 @@
                 <w:noProof/>
                 <w:webHidden/>
               </w:rPr>
-              <w:instrText xml:space="preserve"> PAGEREF _Toc296878219 \h </w:instrText>
+              <w:instrText xml:space="preserve"> PAGEREF _Toc297157751 \h </w:instrText>
             </w:r>
             <w:r>
               <w:rPr>
@@ -795,7 +795,7 @@
               <w:noProof/>
             </w:rPr>
           </w:pPr>
-          <w:hyperlink w:anchor="_Toc296878220" w:history="1">
+          <w:hyperlink w:anchor="_Toc297157752" w:history="1">
             <w:r>
               <w:rPr>
                 <w:rStyle w:val="Hyperlink"/>
@@ -836,7 +836,7 @@
                 <w:noProof/>
                 <w:webHidden/>
               </w:rPr>
-              <w:instrText xml:space="preserve"> PAGEREF _Toc296878220 \h </w:instrText>
+              <w:instrText xml:space="preserve"> PAGEREF _Toc297157752 \h </w:instrText>
             </w:r>
             <w:r>
               <w:rPr>
@@ -879,7 +879,7 @@
               <w:noProof/>
             </w:rPr>
           </w:pPr>
-          <w:hyperlink w:anchor="_Toc296878221" w:history="1">
+          <w:hyperlink w:anchor="_Toc297157753" w:history="1">
             <w:r>
               <w:rPr>
                 <w:rStyle w:val="Hyperlink"/>
@@ -920,7 +920,7 @@
                 <w:noProof/>
                 <w:webHidden/>
               </w:rPr>
-              <w:instrText xml:space="preserve"> PAGEREF _Toc296878221 \h </w:instrText>
+              <w:instrText xml:space="preserve"> PAGEREF _Toc297157753 \h </w:instrText>
             </w:r>
             <w:r>
               <w:rPr>
@@ -963,7 +963,7 @@
               <w:noProof/>
             </w:rPr>
           </w:pPr>
-          <w:hyperlink w:anchor="_Toc296878222" w:history="1">
+          <w:hyperlink w:anchor="_Toc297157754" w:history="1">
             <w:r>
               <w:rPr>
                 <w:rStyle w:val="Hyperlink"/>
@@ -1004,7 +1004,7 @@
                 <w:noProof/>
                 <w:webHidden/>
               </w:rPr>
-              <w:instrText xml:space="preserve"> PAGEREF _Toc296878222 \h </w:instrText>
+              <w:instrText xml:space="preserve"> PAGEREF _Toc297157754 \h </w:instrText>
             </w:r>
             <w:r>
               <w:rPr>
@@ -1047,7 +1047,7 @@
               <w:noProof/>
             </w:rPr>
           </w:pPr>
-          <w:hyperlink w:anchor="_Toc296878223" w:history="1">
+          <w:hyperlink w:anchor="_Toc297157755" w:history="1">
             <w:r>
               <w:rPr>
                 <w:rStyle w:val="Hyperlink"/>
@@ -1088,7 +1088,7 @@
                 <w:noProof/>
                 <w:webHidden/>
               </w:rPr>
-              <w:instrText xml:space="preserve"> PAGEREF _Toc296878223 \h </w:instrText>
+              <w:instrText xml:space="preserve"> PAGEREF _Toc297157755 \h </w:instrText>
             </w:r>
             <w:r>
               <w:rPr>
@@ -1131,7 +1131,7 @@
               <w:noProof/>
             </w:rPr>
           </w:pPr>
-          <w:hyperlink w:anchor="_Toc296878224" w:history="1">
+          <w:hyperlink w:anchor="_Toc297157756" w:history="1">
             <w:r>
               <w:rPr>
                 <w:rStyle w:val="Hyperlink"/>
@@ -1172,7 +1172,7 @@
                 <w:noProof/>
                 <w:webHidden/>
               </w:rPr>
-              <w:instrText xml:space="preserve"> PAGEREF _Toc296878224 \h </w:instrText>
+              <w:instrText xml:space="preserve"> PAGEREF _Toc297157756 \h </w:instrText>
             </w:r>
             <w:r>
               <w:rPr>
@@ -1215,7 +1215,7 @@
               <w:noProof/>
             </w:rPr>
           </w:pPr>
-          <w:hyperlink w:anchor="_Toc296878225" w:history="1">
+          <w:hyperlink w:anchor="_Toc297157757" w:history="1">
             <w:r>
               <w:rPr>
                 <w:rStyle w:val="Hyperlink"/>
@@ -1235,7 +1235,7 @@
                 <w:rStyle w:val="Hyperlink"/>
                 <w:noProof/>
               </w:rPr>
-              <w:t>Detalhamento dos Casos de Uso</w:t>
+              <w:t>Diagramas de Sequência</w:t>
             </w:r>
             <w:r>
               <w:rPr>
@@ -1256,7 +1256,7 @@
                 <w:noProof/>
                 <w:webHidden/>
               </w:rPr>
-              <w:instrText xml:space="preserve"> PAGEREF _Toc296878225 \h </w:instrText>
+              <w:instrText xml:space="preserve"> PAGEREF _Toc297157757 \h </w:instrText>
             </w:r>
             <w:r>
               <w:rPr>
@@ -1277,6 +1277,90 @@
                 <w:webHidden/>
               </w:rPr>
               <w:t>10</w:t>
+            </w:r>
+            <w:r>
+              <w:rPr>
+                <w:noProof/>
+                <w:webHidden/>
+              </w:rPr>
+              <w:fldChar w:fldCharType="end"/>
+            </w:r>
+          </w:hyperlink>
+        </w:p>
+        <w:p>
+          <w:pPr>
+            <w:pStyle w:val="Sumrio2"/>
+            <w:tabs>
+              <w:tab w:val="left" w:pos="880"/>
+              <w:tab w:val="right" w:leader="dot" w:pos="9350"/>
+            </w:tabs>
+            <w:rPr>
+              <w:rFonts w:eastAsiaTheme="minorEastAsia"/>
+              <w:noProof/>
+            </w:rPr>
+          </w:pPr>
+          <w:hyperlink w:anchor="_Toc297157758" w:history="1">
+            <w:r>
+              <w:rPr>
+                <w:rStyle w:val="Hyperlink"/>
+                <w:noProof/>
+              </w:rPr>
+              <w:t>3.6.</w:t>
+            </w:r>
+            <w:r>
+              <w:rPr>
+                <w:rFonts w:eastAsiaTheme="minorEastAsia"/>
+                <w:noProof/>
+              </w:rPr>
+              <w:tab/>
+            </w:r>
+            <w:r>
+              <w:rPr>
+                <w:rStyle w:val="Hyperlink"/>
+                <w:noProof/>
+              </w:rPr>
+              <w:t>Detalhamento dos Casos de Uso</w:t>
+            </w:r>
+            <w:r>
+              <w:rPr>
+                <w:noProof/>
+                <w:webHidden/>
+              </w:rPr>
+              <w:tab/>
+            </w:r>
+            <w:r>
+              <w:rPr>
+                <w:noProof/>
+                <w:webHidden/>
+              </w:rPr>
+              <w:fldChar w:fldCharType="begin"/>
+            </w:r>
+            <w:r>
+              <w:rPr>
+                <w:noProof/>
+                <w:webHidden/>
+              </w:rPr>
+              <w:instrText xml:space="preserve"> PAGEREF _Toc297157758 \h </w:instrText>
+            </w:r>
+            <w:r>
+              <w:rPr>
+                <w:noProof/>
+                <w:webHidden/>
+              </w:rPr>
+            </w:r>
+            <w:r>
+              <w:rPr>
+                <w:noProof/>
+                <w:webHidden/>
+              </w:rPr>
+              <w:fldChar w:fldCharType="separate"/>
+            </w:r>
+            <w:r>
+              <w:rPr>
+                <w:noProof/>
+                <w:webHidden/>
+              </w:rPr>
+              <w:t>19</w:t>
             </w:r>
             <w:r>
               <w:rPr>
@@ -1299,7 +1383,7 @@
               <w:noProof/>
             </w:rPr>
           </w:pPr>
-          <w:hyperlink w:anchor="_Toc296878226" w:history="1">
+          <w:hyperlink w:anchor="_Toc297157759" w:history="1">
             <w:r>
               <w:rPr>
                 <w:rStyle w:val="Hyperlink"/>
@@ -1340,7 +1424,7 @@
                 <w:noProof/>
                 <w:webHidden/>
               </w:rPr>
-              <w:instrText xml:space="preserve"> PAGEREF _Toc296878226 \h </w:instrText>
+              <w:instrText xml:space="preserve"> PAGEREF _Toc297157759 \h </w:instrText>
             </w:r>
             <w:r>
               <w:rPr>
@@ -1360,7 +1444,7 @@
                 <w:noProof/>
                 <w:webHidden/>
               </w:rPr>
-              <w:t>19</w:t>
+              <w:t>28</w:t>
             </w:r>
             <w:r>
               <w:rPr>
@@ -1383,7 +1467,7 @@
               <w:noProof/>
             </w:rPr>
           </w:pPr>
-          <w:hyperlink w:anchor="_Toc296878227" w:history="1">
+          <w:hyperlink w:anchor="_Toc297157760" w:history="1">
             <w:r>
               <w:rPr>
                 <w:rStyle w:val="Hyperlink"/>
@@ -1424,7 +1508,7 @@
                 <w:noProof/>
                 <w:webHidden/>
               </w:rPr>
-              <w:instrText xml:space="preserve"> PAGEREF _Toc296878227 \h </w:instrText>
+              <w:instrText xml:space="preserve"> PAGEREF _Toc297157760 \h </w:instrText>
             </w:r>
             <w:r>
               <w:rPr>
@@ -1444,7 +1528,7 @@
                 <w:noProof/>
                 <w:webHidden/>
               </w:rPr>
-              <w:t>20</w:t>
+              <w:t>29</w:t>
             </w:r>
             <w:r>
               <w:rPr>
@@ -1467,7 +1551,7 @@
               <w:noProof/>
             </w:rPr>
           </w:pPr>
-          <w:hyperlink w:anchor="_Toc296878228" w:history="1">
+          <w:hyperlink w:anchor="_Toc297157761" w:history="1">
             <w:r>
               <w:rPr>
                 <w:rStyle w:val="Hyperlink"/>
@@ -1508,7 +1592,7 @@
                 <w:noProof/>
                 <w:webHidden/>
               </w:rPr>
-              <w:instrText xml:space="preserve"> PAGEREF _Toc296878228 \h </w:instrText>
+              <w:instrText xml:space="preserve"> PAGEREF _Toc297157761 \h </w:instrText>
             </w:r>
             <w:r>
               <w:rPr>
@@ -1528,7 +1612,7 @@
                 <w:noProof/>
                 <w:webHidden/>
               </w:rPr>
-              <w:t>20</w:t>
+              <w:t>29</w:t>
             </w:r>
             <w:r>
               <w:rPr>
@@ -1551,7 +1635,7 @@
               <w:noProof/>
             </w:rPr>
           </w:pPr>
-          <w:hyperlink w:anchor="_Toc296878229" w:history="1">
+          <w:hyperlink w:anchor="_Toc297157762" w:history="1">
             <w:r>
               <w:rPr>
                 <w:rStyle w:val="Hyperlink"/>
@@ -1592,7 +1676,7 @@
                 <w:noProof/>
                 <w:webHidden/>
               </w:rPr>
-              <w:instrText xml:space="preserve"> PAGEREF _Toc296878229 \h </w:instrText>
+              <w:instrText xml:space="preserve"> PAGEREF _Toc297157762 \h </w:instrText>
             </w:r>
             <w:r>
               <w:rPr>
@@ -1612,7 +1696,7 @@
                 <w:noProof/>
                 <w:webHidden/>
               </w:rPr>
-              <w:t>20</w:t>
+              <w:t>29</w:t>
             </w:r>
             <w:r>
               <w:rPr>
@@ -1635,7 +1719,7 @@
               <w:noProof/>
             </w:rPr>
           </w:pPr>
-          <w:hyperlink w:anchor="_Toc296878230" w:history="1">
+          <w:hyperlink w:anchor="_Toc297157763" w:history="1">
             <w:r>
               <w:rPr>
                 <w:rStyle w:val="Hyperlink"/>
@@ -1676,7 +1760,7 @@
                 <w:noProof/>
                 <w:webHidden/>
               </w:rPr>
-              <w:instrText xml:space="preserve"> PAGEREF _Toc296878230 \h </w:instrText>
+              <w:instrText xml:space="preserve"> PAGEREF _Toc297157763 \h </w:instrText>
             </w:r>
             <w:r>
               <w:rPr>
@@ -1696,7 +1780,7 @@
                 <w:noProof/>
                 <w:webHidden/>
               </w:rPr>
-              <w:t>21</w:t>
+              <w:t>30</w:t>
             </w:r>
             <w:r>
               <w:rPr>
@@ -1719,7 +1803,7 @@
               <w:noProof/>
             </w:rPr>
           </w:pPr>
-          <w:hyperlink w:anchor="_Toc296878231" w:history="1">
+          <w:hyperlink w:anchor="_Toc297157764" w:history="1">
             <w:r>
               <w:rPr>
                 <w:rStyle w:val="Hyperlink"/>
@@ -1739,7 +1823,7 @@
                 <w:rStyle w:val="Hyperlink"/>
                 <w:noProof/>
               </w:rPr>
-              <w:t>Parâmetros de Conexão</w:t>
+              <w:t>Parâmetros de Transação</w:t>
             </w:r>
             <w:r>
               <w:rPr>
@@ -1760,7 +1844,7 @@
                 <w:noProof/>
                 <w:webHidden/>
               </w:rPr>
-              <w:instrText xml:space="preserve"> PAGEREF _Toc296878231 \h </w:instrText>
+              <w:instrText xml:space="preserve"> PAGEREF _Toc297157764 \h </w:instrText>
             </w:r>
             <w:r>
               <w:rPr>
@@ -1780,7 +1864,91 @@
                 <w:noProof/>
                 <w:webHidden/>
               </w:rPr>
-              <w:t>22</w:t>
+              <w:t>31</w:t>
+            </w:r>
+            <w:r>
+              <w:rPr>
+                <w:noProof/>
+                <w:webHidden/>
+              </w:rPr>
+              <w:fldChar w:fldCharType="end"/>
+            </w:r>
+          </w:hyperlink>
+        </w:p>
+        <w:p>
+          <w:pPr>
+            <w:pStyle w:val="Sumrio2"/>
+            <w:tabs>
+              <w:tab w:val="left" w:pos="880"/>
+              <w:tab w:val="right" w:leader="dot" w:pos="9350"/>
+            </w:tabs>
+            <w:rPr>
+              <w:rFonts w:eastAsiaTheme="minorEastAsia"/>
+              <w:noProof/>
+            </w:rPr>
+          </w:pPr>
+          <w:hyperlink w:anchor="_Toc297157765" w:history="1">
+            <w:r>
+              <w:rPr>
+                <w:rStyle w:val="Hyperlink"/>
+                <w:noProof/>
+              </w:rPr>
+              <w:t>7.1.</w:t>
+            </w:r>
+            <w:r>
+              <w:rPr>
+                <w:rFonts w:eastAsiaTheme="minorEastAsia"/>
+                <w:noProof/>
+              </w:rPr>
+              <w:tab/>
+            </w:r>
+            <w:r>
+              <w:rPr>
+                <w:rStyle w:val="Hyperlink"/>
+                <w:noProof/>
+              </w:rPr>
+              <w:t>Classificando os parâmetros</w:t>
+            </w:r>
+            <w:r>
+              <w:rPr>
+                <w:noProof/>
+                <w:webHidden/>
+              </w:rPr>
+              <w:tab/>
+            </w:r>
+            <w:r>
+              <w:rPr>
+                <w:noProof/>
+                <w:webHidden/>
+              </w:rPr>
+              <w:fldChar w:fldCharType="begin"/>
+            </w:r>
+            <w:r>
+              <w:rPr>
+                <w:noProof/>
+                <w:webHidden/>
+              </w:rPr>
+              <w:instrText xml:space="preserve"> PAGEREF _Toc297157765 \h </w:instrText>
+            </w:r>
+            <w:r>
+              <w:rPr>
+                <w:noProof/>
+                <w:webHidden/>
+              </w:rPr>
+            </w:r>
+            <w:r>
+              <w:rPr>
+                <w:noProof/>
+                <w:webHidden/>
+              </w:rPr>
+              <w:fldChar w:fldCharType="separate"/>
+            </w:r>
+            <w:r>
+              <w:rPr>
+                <w:noProof/>
+                <w:webHidden/>
+              </w:rPr>
+              <w:t>31</w:t>
             </w:r>
             <w:r>
               <w:rPr>
@@ -1803,7 +1971,7 @@
               <w:noProof/>
             </w:rPr>
           </w:pPr>
-          <w:hyperlink w:anchor="_Toc296878232" w:history="1">
+          <w:hyperlink w:anchor="_Toc297157766" w:history="1">
             <w:r>
               <w:rPr>
                 <w:rStyle w:val="Hyperlink"/>
@@ -1844,7 +2012,7 @@
                 <w:noProof/>
                 <w:webHidden/>
               </w:rPr>
-              <w:instrText xml:space="preserve"> PAGEREF _Toc296878232 \h </w:instrText>
+              <w:instrText xml:space="preserve"> PAGEREF _Toc297157766 \h </w:instrText>
             </w:r>
             <w:r>
               <w:rPr>
@@ -1864,7 +2032,7 @@
                 <w:noProof/>
                 <w:webHidden/>
               </w:rPr>
-              <w:t>23</w:t>
+              <w:t>32</w:t>
             </w:r>
             <w:r>
               <w:rPr>
@@ -1887,7 +2055,7 @@
               <w:noProof/>
             </w:rPr>
           </w:pPr>
-          <w:hyperlink w:anchor="_Toc296878233" w:history="1">
+          <w:hyperlink w:anchor="_Toc297157767" w:history="1">
             <w:r>
               <w:rPr>
                 <w:rStyle w:val="Hyperlink"/>
@@ -1913,6 +2081,7 @@
               <w:rPr>
                 <w:rStyle w:val="Hyperlink"/>
                 <w:noProof/>
+                <w:highlight w:val="yellow"/>
               </w:rPr>
               <w:t>(código)</w:t>
             </w:r>
@@ -1935,7 +2104,7 @@
                 <w:noProof/>
                 <w:webHidden/>
               </w:rPr>
-              <w:instrText xml:space="preserve"> PAGEREF _Toc296878233 \h </w:instrText>
+              <w:instrText xml:space="preserve"> PAGEREF _Toc297157767 \h </w:instrText>
             </w:r>
             <w:r>
               <w:rPr>
@@ -1955,7 +2124,7 @@
                 <w:noProof/>
                 <w:webHidden/>
               </w:rPr>
-              <w:t>25</w:t>
+              <w:t>34</w:t>
             </w:r>
             <w:r>
               <w:rPr>
@@ -1978,7 +2147,7 @@
               <w:noProof/>
             </w:rPr>
           </w:pPr>
-          <w:hyperlink w:anchor="_Toc296878234" w:history="1">
+          <w:hyperlink w:anchor="_Toc297157768" w:history="1">
             <w:r>
               <w:rPr>
                 <w:rStyle w:val="Hyperlink"/>
@@ -2019,7 +2188,7 @@
                 <w:noProof/>
                 <w:webHidden/>
               </w:rPr>
-              <w:instrText xml:space="preserve"> PAGEREF _Toc296878234 \h </w:instrText>
+              <w:instrText xml:space="preserve"> PAGEREF _Toc297157768 \h </w:instrText>
             </w:r>
             <w:r>
               <w:rPr>
@@ -2039,7 +2208,7 @@
                 <w:noProof/>
                 <w:webHidden/>
               </w:rPr>
-              <w:t>25</w:t>
+              <w:t>34</w:t>
             </w:r>
             <w:r>
               <w:rPr>
@@ -2062,7 +2231,7 @@
               <w:noProof/>
             </w:rPr>
           </w:pPr>
-          <w:hyperlink w:anchor="_Toc296878235" w:history="1">
+          <w:hyperlink w:anchor="_Toc297157769" w:history="1">
             <w:r>
               <w:rPr>
                 <w:rStyle w:val="Hyperlink"/>
@@ -2103,7 +2272,7 @@
                 <w:noProof/>
                 <w:webHidden/>
               </w:rPr>
-              <w:instrText xml:space="preserve"> PAGEREF _Toc296878235 \h </w:instrText>
+              <w:instrText xml:space="preserve"> PAGEREF _Toc297157769 \h </w:instrText>
             </w:r>
             <w:r>
               <w:rPr>
@@ -2123,7 +2292,7 @@
                 <w:noProof/>
                 <w:webHidden/>
               </w:rPr>
-              <w:t>25</w:t>
+              <w:t>34</w:t>
             </w:r>
             <w:r>
               <w:rPr>
@@ -2146,11 +2315,12 @@
               <w:noProof/>
             </w:rPr>
           </w:pPr>
-          <w:hyperlink w:anchor="_Toc296878236" w:history="1">
+          <w:hyperlink w:anchor="_Toc297157770" w:history="1">
             <w:r>
               <w:rPr>
                 <w:rStyle w:val="Hyperlink"/>
                 <w:noProof/>
+                <w:highlight w:val="green"/>
               </w:rPr>
               <w:t>10.</w:t>
             </w:r>
@@ -2165,6 +2335,7 @@
               <w:rPr>
                 <w:rStyle w:val="Hyperlink"/>
                 <w:noProof/>
+                <w:highlight w:val="green"/>
               </w:rPr>
               <w:t>Planejamento da Apresentação</w:t>
             </w:r>
@@ -2187,7 +2358,7 @@
                 <w:noProof/>
                 <w:webHidden/>
               </w:rPr>
-              <w:instrText xml:space="preserve"> PAGEREF _Toc296878236 \h </w:instrText>
+              <w:instrText xml:space="preserve"> PAGEREF _Toc297157770 \h </w:instrText>
             </w:r>
             <w:r>
               <w:rPr>
@@ -2207,7 +2378,7 @@
                 <w:noProof/>
                 <w:webHidden/>
               </w:rPr>
-              <w:t>26</w:t>
+              <w:t>35</w:t>
             </w:r>
             <w:r>
               <w:rPr>
@@ -2246,6 +2417,7 @@
           <w:lang w:val="pt-BR"/>
         </w:rPr>
       </w:pPr>
+      <w:bookmarkStart w:id="0" w:name="_Toc297157747"/>
       <w:r>
         <w:br w:type="page"/>
       </w:r>
@@ -2258,7 +2430,6 @@
           <w:numId w:val="3"/>
         </w:numPr>
       </w:pPr>
-      <w:bookmarkStart w:id="0" w:name="_Toc296878215"/>
       <w:r>
         <w:lastRenderedPageBreak/>
         <w:t>Introdução</w:t>
@@ -2282,7 +2453,6 @@
         </w:rPr>
         <w:t xml:space="preserve">O objetivo principal do desenvolvimento desse projeto é investigar o sistema de bloqueio explícito do banco de dados </w:t>
       </w:r>
-      <w:proofErr w:type="spellStart"/>
       <w:r>
         <w:rPr>
           <w:i/>
@@ -2290,25 +2460,23 @@
         </w:rPr>
         <w:t>Firebird</w:t>
       </w:r>
-      <w:proofErr w:type="spellEnd"/>
       <w:r>
         <w:rPr>
           <w:lang w:val="pt-BR"/>
         </w:rPr>
-        <w:t>. O bloqueio é feito através da cláusula WITH LOCK</w:t>
-      </w:r>
-      <w:r>
-        <w:rPr>
-          <w:highlight w:val="cyan"/>
+        <w:t xml:space="preserve">. O bloqueio é feito através da cláusula WITH LOCK, e os parâmetros de </w:t>
+      </w:r>
+      <w:r>
+        <w:rPr>
           <w:lang w:val="pt-BR"/>
         </w:rPr>
-        <w:t>, e os parâmetros de conexão que afetam o controle o controle de concorrência realizado por este tipo de bloqueio</w:t>
+        <w:t>transação</w:t>
       </w:r>
       <w:r>
         <w:rPr>
           <w:lang w:val="pt-BR"/>
         </w:rPr>
-        <w:t>.</w:t>
+        <w:t xml:space="preserve"> que afetam o controle o controle de concorrência realizado por este tipo de bloqueio.</w:t>
       </w:r>
     </w:p>
     <w:p>
@@ -2436,7 +2604,7 @@
           <w:numId w:val="3"/>
         </w:numPr>
       </w:pPr>
-      <w:bookmarkStart w:id="1" w:name="_Toc296878216"/>
+      <w:bookmarkStart w:id="1" w:name="_Toc297157748"/>
       <w:r>
         <w:lastRenderedPageBreak/>
         <w:t>Requisitos do SW</w:t>
@@ -2454,7 +2622,7 @@
         <w:contextualSpacing w:val="0"/>
       </w:pPr>
       <w:bookmarkStart w:id="2" w:name="_Toc296414778"/>
-      <w:bookmarkStart w:id="3" w:name="_Toc296878217"/>
+      <w:bookmarkStart w:id="3" w:name="_Toc297157749"/>
       <w:r>
         <w:t>Convenções para Identificação dos Requisitos</w:t>
       </w:r>
@@ -2502,7 +2670,7 @@
         <w:contextualSpacing w:val="0"/>
       </w:pPr>
       <w:bookmarkStart w:id="4" w:name="_Toc296414779"/>
-      <w:bookmarkStart w:id="5" w:name="_Toc296878218"/>
+      <w:bookmarkStart w:id="5" w:name="_Toc297157750"/>
       <w:r>
         <w:t>Requisitos Funcionais</w:t>
       </w:r>
@@ -6788,7 +6956,7 @@
         <w:contextualSpacing w:val="0"/>
       </w:pPr>
       <w:bookmarkStart w:id="8" w:name="_Toc296414789"/>
-      <w:bookmarkStart w:id="9" w:name="_Toc296878219"/>
+      <w:bookmarkStart w:id="9" w:name="_Toc297157751"/>
       <w:r>
         <w:t>Requisitos Não Funcionais</w:t>
       </w:r>
@@ -8963,7 +9131,7 @@
         </w:numPr>
         <w:spacing w:after="240"/>
       </w:pPr>
-      <w:bookmarkStart w:id="33" w:name="_Toc296878220"/>
+      <w:bookmarkStart w:id="33" w:name="_Toc297157752"/>
       <w:r>
         <w:lastRenderedPageBreak/>
         <w:t>Diagrama de Casos de Uso</w:t>
@@ -8983,14 +9151,14 @@
       </w:pPr>
       <w:bookmarkStart w:id="34" w:name="_Toc294266838"/>
       <w:bookmarkStart w:id="35" w:name="_Toc296414798"/>
-      <w:bookmarkStart w:id="36" w:name="_Toc296878221"/>
-      <w:bookmarkStart w:id="37" w:name="_Toc294266839"/>
+      <w:bookmarkStart w:id="36" w:name="_Toc294266839"/>
+      <w:bookmarkStart w:id="37" w:name="_Toc297157753"/>
       <w:r>
         <w:t>Convenções para Identificação dos Casos de Uso</w:t>
       </w:r>
       <w:bookmarkEnd w:id="34"/>
       <w:bookmarkEnd w:id="35"/>
-      <w:bookmarkEnd w:id="36"/>
+      <w:bookmarkEnd w:id="37"/>
     </w:p>
     <w:p>
       <w:pPr>
@@ -9057,11 +9225,11 @@
         <w:spacing w:before="240"/>
       </w:pPr>
       <w:bookmarkStart w:id="38" w:name="_Toc296414799"/>
-      <w:bookmarkStart w:id="39" w:name="_Toc296878222"/>
+      <w:bookmarkStart w:id="39" w:name="_Toc297157754"/>
       <w:r>
         <w:t>Estrutura dos casos de uso</w:t>
       </w:r>
-      <w:bookmarkEnd w:id="37"/>
+      <w:bookmarkEnd w:id="36"/>
       <w:bookmarkEnd w:id="38"/>
       <w:bookmarkEnd w:id="39"/>
     </w:p>
@@ -9394,7 +9562,7 @@
       </w:pPr>
       <w:bookmarkStart w:id="40" w:name="_Toc294266840"/>
       <w:bookmarkStart w:id="41" w:name="_Toc296414800"/>
-      <w:bookmarkStart w:id="42" w:name="_Toc296878223"/>
+      <w:bookmarkStart w:id="42" w:name="_Toc297157755"/>
       <w:r>
         <w:t>Prioridades dos casos de uso</w:t>
       </w:r>
@@ -9564,7 +9732,7 @@
         </w:numPr>
         <w:spacing w:before="240"/>
       </w:pPr>
-      <w:bookmarkStart w:id="44" w:name="_Toc296878224"/>
+      <w:bookmarkStart w:id="44" w:name="_Toc297157756"/>
       <w:r>
         <w:lastRenderedPageBreak/>
         <w:t>Diagrama de Caso de Uso</w:t>
@@ -9716,13 +9884,804 @@
           <w:numId w:val="4"/>
         </w:numPr>
       </w:pPr>
-      <w:bookmarkStart w:id="46" w:name="_Toc296878225"/>
+      <w:bookmarkStart w:id="46" w:name="_Toc297157757"/>
+      <w:r>
+        <w:lastRenderedPageBreak/>
+        <w:t xml:space="preserve">Diagramas de </w:t>
+      </w:r>
+      <w:proofErr w:type="spellStart"/>
+      <w:r>
+        <w:t>Sequência</w:t>
+      </w:r>
+      <w:bookmarkEnd w:id="46"/>
+      <w:proofErr w:type="spellEnd"/>
+    </w:p>
+    <w:p>
+      <w:pPr>
+        <w:spacing w:after="0" w:line="276" w:lineRule="auto"/>
+        <w:ind w:left="720" w:firstLine="504"/>
+        <w:rPr>
+          <w:rFonts w:asciiTheme="majorHAnsi" w:hAnsiTheme="majorHAnsi"/>
+          <w:b/>
+        </w:rPr>
+      </w:pPr>
+      <w:r>
+        <w:rPr>
+          <w:rFonts w:asciiTheme="majorHAnsi" w:hAnsiTheme="majorHAnsi"/>
+          <w:b/>
+        </w:rPr>
+        <w:t>Inserir Cliente</w:t>
+      </w:r>
+    </w:p>
+    <w:p>
+      <w:pPr>
+        <w:spacing w:after="0"/>
+        <w:rPr>
+          <w:lang w:val="pt-BR"/>
+        </w:rPr>
+      </w:pPr>
+      <w:r>
+        <w:rPr>
+          <w:lang w:val="pt-BR"/>
+        </w:rPr>
+        <w:drawing>
+          <wp:inline distT="0" distB="0" distL="0" distR="0">
+            <wp:extent cx="5400040" cy="6604935"/>
+            <wp:effectExtent l="19050" t="0" r="0" b="0"/>
+            <wp:docPr id="10" name="Imagem 3"/>
+            <wp:cNvGraphicFramePr>
+              <a:graphicFrameLocks xmlns:a="http://schemas.openxmlformats.org/drawingml/2006/main" noChangeAspect="1"/>
+            </wp:cNvGraphicFramePr>
+            <a:graphic xmlns:a="http://schemas.openxmlformats.org/drawingml/2006/main">
+              <a:graphicData uri="http://schemas.openxmlformats.org/drawingml/2006/picture">
+                <pic:pic xmlns:pic="http://schemas.openxmlformats.org/drawingml/2006/picture">
+                  <pic:nvPicPr>
+                    <pic:cNvPr id="0" name="Picture 3"/>
+                    <pic:cNvPicPr>
+                      <a:picLocks noChangeAspect="1" noChangeArrowheads="1"/>
+                    </pic:cNvPicPr>
+                  </pic:nvPicPr>
+                  <pic:blipFill>
+                    <a:blip r:embed="rId8" cstate="print"/>
+                    <a:srcRect/>
+                    <a:stretch>
+                      <a:fillRect/>
+                    </a:stretch>
+                  </pic:blipFill>
+                  <pic:spPr bwMode="auto">
+                    <a:xfrm>
+                      <a:off x="0" y="0"/>
+                      <a:ext cx="5400040" cy="6604935"/>
+                    </a:xfrm>
+                    <a:prstGeom prst="rect">
+                      <a:avLst/>
+                    </a:prstGeom>
+                    <a:noFill/>
+                    <a:ln w="9525">
+                      <a:noFill/>
+                      <a:miter lim="800000"/>
+                      <a:headEnd/>
+                      <a:tailEnd/>
+                    </a:ln>
+                  </pic:spPr>
+                </pic:pic>
+              </a:graphicData>
+            </a:graphic>
+          </wp:inline>
+        </w:drawing>
+      </w:r>
+    </w:p>
+    <w:p>
+      <w:pPr>
+        <w:rPr>
+          <w:lang w:val="pt-BR"/>
+        </w:rPr>
+      </w:pPr>
+    </w:p>
+    <w:p>
+      <w:pPr>
+        <w:jc w:val="center"/>
+      </w:pPr>
+      <w:r>
+        <w:br w:type="page"/>
+      </w:r>
+    </w:p>
+    <w:p>
+      <w:pPr>
+        <w:pStyle w:val="Ttulo2"/>
+        <w:numPr>
+          <w:ilvl w:val="2"/>
+          <w:numId w:val="4"/>
+        </w:numPr>
+        <w:sectPr>
+          <w:pgSz w:w="12240" w:h="15840"/>
+          <w:pgMar w:top="1440" w:right="1440" w:bottom="1440" w:left="1440" w:header="720" w:footer="720" w:gutter="0"/>
+          <w:cols w:space="720"/>
+          <w:docGrid w:linePitch="360"/>
+        </w:sectPr>
+      </w:pPr>
+    </w:p>
+    <w:p>
+      <w:pPr>
+        <w:spacing w:after="0" w:line="276" w:lineRule="auto"/>
+        <w:ind w:left="720" w:firstLine="504"/>
+        <w:rPr>
+          <w:rFonts w:asciiTheme="majorHAnsi" w:hAnsiTheme="majorHAnsi"/>
+          <w:b/>
+        </w:rPr>
+      </w:pPr>
+      <w:r>
+        <w:rPr>
+          <w:rFonts w:asciiTheme="majorHAnsi" w:hAnsiTheme="majorHAnsi"/>
+          <w:b/>
+        </w:rPr>
+        <w:lastRenderedPageBreak/>
+        <w:t>Atualizar Cliente</w:t>
+      </w:r>
+    </w:p>
+    <w:p>
+      <w:pPr>
+        <w:jc w:val="center"/>
+      </w:pPr>
+      <w:r>
+        <w:drawing>
+          <wp:inline distT="0" distB="0" distL="0" distR="0">
+            <wp:extent cx="9399182" cy="7017489"/>
+            <wp:effectExtent l="19050" t="0" r="0" b="0"/>
+            <wp:docPr id="11" name="Imagem 2"/>
+            <wp:cNvGraphicFramePr>
+              <a:graphicFrameLocks xmlns:a="http://schemas.openxmlformats.org/drawingml/2006/main" noChangeAspect="1"/>
+            </wp:cNvGraphicFramePr>
+            <a:graphic xmlns:a="http://schemas.openxmlformats.org/drawingml/2006/main">
+              <a:graphicData uri="http://schemas.openxmlformats.org/drawingml/2006/picture">
+                <pic:pic xmlns:pic="http://schemas.openxmlformats.org/drawingml/2006/picture">
+                  <pic:nvPicPr>
+                    <pic:cNvPr id="0" name="Picture 2"/>
+                    <pic:cNvPicPr>
+                      <a:picLocks noChangeAspect="1" noChangeArrowheads="1"/>
+                    </pic:cNvPicPr>
+                  </pic:nvPicPr>
+                  <pic:blipFill>
+                    <a:blip r:embed="rId9" cstate="print"/>
+                    <a:srcRect/>
+                    <a:stretch>
+                      <a:fillRect/>
+                    </a:stretch>
+                  </pic:blipFill>
+                  <pic:spPr bwMode="auto">
+                    <a:xfrm>
+                      <a:off x="0" y="0"/>
+                      <a:ext cx="9398848" cy="7017239"/>
+                    </a:xfrm>
+                    <a:prstGeom prst="rect">
+                      <a:avLst/>
+                    </a:prstGeom>
+                    <a:noFill/>
+                    <a:ln w="9525">
+                      <a:noFill/>
+                      <a:miter lim="800000"/>
+                      <a:headEnd/>
+                      <a:tailEnd/>
+                    </a:ln>
+                  </pic:spPr>
+                </pic:pic>
+              </a:graphicData>
+            </a:graphic>
+          </wp:inline>
+        </w:drawing>
+      </w:r>
+    </w:p>
+    <w:p>
+      <w:pPr>
+        <w:jc w:val="center"/>
+        <w:rPr>
+          <w:rFonts w:asciiTheme="majorHAnsi" w:eastAsiaTheme="majorEastAsia" w:hAnsiTheme="majorHAnsi" w:cstheme="majorBidi"/>
+          <w:b/>
+          <w:bCs/>
+          <w:color w:val="000000" w:themeColor="text1"/>
+          <w:lang w:val="pt-BR"/>
+        </w:rPr>
+        <w:sectPr>
+          <w:pgSz w:w="15840" w:h="12240" w:orient="landscape"/>
+          <w:pgMar w:top="144" w:right="144" w:bottom="144" w:left="144" w:header="720" w:footer="720" w:gutter="0"/>
+          <w:cols w:space="720"/>
+          <w:docGrid w:linePitch="360"/>
+        </w:sectPr>
+      </w:pPr>
+    </w:p>
+    <w:p>
+      <w:pPr>
+        <w:spacing w:after="0" w:line="276" w:lineRule="auto"/>
+        <w:ind w:left="720" w:firstLine="504"/>
+        <w:rPr>
+          <w:rFonts w:asciiTheme="majorHAnsi" w:hAnsiTheme="majorHAnsi"/>
+          <w:b/>
+        </w:rPr>
+      </w:pPr>
+      <w:r>
+        <w:rPr>
+          <w:rFonts w:asciiTheme="majorHAnsi" w:hAnsiTheme="majorHAnsi"/>
+          <w:b/>
+        </w:rPr>
+        <w:lastRenderedPageBreak/>
+        <w:t>Remover Cliente</w:t>
+      </w:r>
+    </w:p>
+    <w:p>
+      <w:pPr>
+        <w:jc w:val="center"/>
+        <w:rPr>
+          <w:rFonts w:asciiTheme="majorHAnsi" w:eastAsiaTheme="majorEastAsia" w:hAnsiTheme="majorHAnsi" w:cstheme="majorBidi"/>
+          <w:b/>
+          <w:bCs/>
+          <w:color w:val="000000" w:themeColor="text1"/>
+          <w:lang w:val="pt-BR"/>
+        </w:rPr>
+      </w:pPr>
+      <w:r>
+        <w:drawing>
+          <wp:inline distT="0" distB="0" distL="0" distR="0">
+            <wp:extent cx="6815470" cy="9112103"/>
+            <wp:effectExtent l="0" t="0" r="0" b="0"/>
+            <wp:docPr id="13" name="Imagem 4"/>
+            <wp:cNvGraphicFramePr>
+              <a:graphicFrameLocks xmlns:a="http://schemas.openxmlformats.org/drawingml/2006/main" noChangeAspect="1"/>
+            </wp:cNvGraphicFramePr>
+            <a:graphic xmlns:a="http://schemas.openxmlformats.org/drawingml/2006/main">
+              <a:graphicData uri="http://schemas.openxmlformats.org/drawingml/2006/picture">
+                <pic:pic xmlns:pic="http://schemas.openxmlformats.org/drawingml/2006/picture">
+                  <pic:nvPicPr>
+                    <pic:cNvPr id="0" name="Picture 4"/>
+                    <pic:cNvPicPr>
+                      <a:picLocks noChangeAspect="1" noChangeArrowheads="1"/>
+                    </pic:cNvPicPr>
+                  </pic:nvPicPr>
+                  <pic:blipFill>
+                    <a:blip r:embed="rId10" cstate="print"/>
+                    <a:srcRect/>
+                    <a:stretch>
+                      <a:fillRect/>
+                    </a:stretch>
+                  </pic:blipFill>
+                  <pic:spPr bwMode="auto">
+                    <a:xfrm>
+                      <a:off x="0" y="0"/>
+                      <a:ext cx="6824451" cy="9124110"/>
+                    </a:xfrm>
+                    <a:prstGeom prst="rect">
+                      <a:avLst/>
+                    </a:prstGeom>
+                    <a:noFill/>
+                    <a:ln w="9525">
+                      <a:noFill/>
+                      <a:miter lim="800000"/>
+                      <a:headEnd/>
+                      <a:tailEnd/>
+                    </a:ln>
+                  </pic:spPr>
+                </pic:pic>
+              </a:graphicData>
+            </a:graphic>
+          </wp:inline>
+        </w:drawing>
+      </w:r>
+      <w:r>
+        <w:br w:type="page"/>
+      </w:r>
+    </w:p>
+    <w:p>
+      <w:pPr>
+        <w:spacing w:after="0" w:line="276" w:lineRule="auto"/>
+        <w:ind w:left="720" w:firstLine="504"/>
+        <w:rPr>
+          <w:rFonts w:asciiTheme="majorHAnsi" w:hAnsiTheme="majorHAnsi"/>
+          <w:b/>
+        </w:rPr>
+      </w:pPr>
+      <w:r>
+        <w:rPr>
+          <w:rFonts w:asciiTheme="majorHAnsi" w:hAnsiTheme="majorHAnsi"/>
+          <w:b/>
+        </w:rPr>
+        <w:lastRenderedPageBreak/>
+        <w:t>Inserir Filme</w:t>
+      </w:r>
+    </w:p>
+    <w:p>
+      <w:pPr>
+        <w:jc w:val="center"/>
+      </w:pPr>
+      <w:r>
+        <w:drawing>
+          <wp:inline distT="0" distB="0" distL="0" distR="0">
+            <wp:extent cx="5400040" cy="6725423"/>
+            <wp:effectExtent l="19050" t="0" r="0" b="0"/>
+            <wp:docPr id="14" name="Imagem 6"/>
+            <wp:cNvGraphicFramePr>
+              <a:graphicFrameLocks xmlns:a="http://schemas.openxmlformats.org/drawingml/2006/main" noChangeAspect="1"/>
+            </wp:cNvGraphicFramePr>
+            <a:graphic xmlns:a="http://schemas.openxmlformats.org/drawingml/2006/main">
+              <a:graphicData uri="http://schemas.openxmlformats.org/drawingml/2006/picture">
+                <pic:pic xmlns:pic="http://schemas.openxmlformats.org/drawingml/2006/picture">
+                  <pic:nvPicPr>
+                    <pic:cNvPr id="0" name="Picture 6"/>
+                    <pic:cNvPicPr>
+                      <a:picLocks noChangeAspect="1" noChangeArrowheads="1"/>
+                    </pic:cNvPicPr>
+                  </pic:nvPicPr>
+                  <pic:blipFill>
+                    <a:blip r:embed="rId11" cstate="print"/>
+                    <a:srcRect/>
+                    <a:stretch>
+                      <a:fillRect/>
+                    </a:stretch>
+                  </pic:blipFill>
+                  <pic:spPr bwMode="auto">
+                    <a:xfrm>
+                      <a:off x="0" y="0"/>
+                      <a:ext cx="5400040" cy="6725423"/>
+                    </a:xfrm>
+                    <a:prstGeom prst="rect">
+                      <a:avLst/>
+                    </a:prstGeom>
+                    <a:noFill/>
+                    <a:ln w="9525">
+                      <a:noFill/>
+                      <a:miter lim="800000"/>
+                      <a:headEnd/>
+                      <a:tailEnd/>
+                    </a:ln>
+                  </pic:spPr>
+                </pic:pic>
+              </a:graphicData>
+            </a:graphic>
+          </wp:inline>
+        </w:drawing>
+      </w:r>
+    </w:p>
+    <w:p>
+      <w:pPr>
+        <w:jc w:val="center"/>
+      </w:pPr>
+      <w:r>
+        <w:br w:type="page"/>
+      </w:r>
+    </w:p>
+    <w:p>
+      <w:pPr>
+        <w:pStyle w:val="Ttulo2"/>
+        <w:numPr>
+          <w:ilvl w:val="2"/>
+          <w:numId w:val="4"/>
+        </w:numPr>
+        <w:sectPr>
+          <w:pgSz w:w="12240" w:h="15840"/>
+          <w:pgMar w:top="144" w:right="144" w:bottom="144" w:left="144" w:header="720" w:footer="720" w:gutter="0"/>
+          <w:cols w:space="720"/>
+          <w:docGrid w:linePitch="360"/>
+        </w:sectPr>
+      </w:pPr>
+    </w:p>
+    <w:p>
+      <w:pPr>
+        <w:spacing w:after="0" w:line="276" w:lineRule="auto"/>
+        <w:ind w:left="720" w:firstLine="504"/>
+        <w:rPr>
+          <w:rFonts w:asciiTheme="majorHAnsi" w:hAnsiTheme="majorHAnsi"/>
+          <w:b/>
+        </w:rPr>
+      </w:pPr>
+      <w:r>
+        <w:rPr>
+          <w:rFonts w:asciiTheme="majorHAnsi" w:hAnsiTheme="majorHAnsi"/>
+          <w:b/>
+        </w:rPr>
+        <w:lastRenderedPageBreak/>
+        <w:t>Atualizar Filme</w:t>
+      </w:r>
+    </w:p>
+    <w:p>
+      <w:pPr>
+        <w:jc w:val="center"/>
+        <w:sectPr>
+          <w:pgSz w:w="15840" w:h="12240" w:orient="landscape"/>
+          <w:pgMar w:top="144" w:right="144" w:bottom="144" w:left="144" w:header="720" w:footer="720" w:gutter="0"/>
+          <w:cols w:space="720"/>
+          <w:docGrid w:linePitch="360"/>
+        </w:sectPr>
+      </w:pPr>
+      <w:r>
+        <w:drawing>
+          <wp:inline distT="0" distB="0" distL="0" distR="0">
+            <wp:extent cx="9199378" cy="7049386"/>
+            <wp:effectExtent l="19050" t="0" r="1772" b="0"/>
+            <wp:docPr id="15" name="Imagem 5"/>
+            <wp:cNvGraphicFramePr>
+              <a:graphicFrameLocks xmlns:a="http://schemas.openxmlformats.org/drawingml/2006/main" noChangeAspect="1"/>
+            </wp:cNvGraphicFramePr>
+            <a:graphic xmlns:a="http://schemas.openxmlformats.org/drawingml/2006/main">
+              <a:graphicData uri="http://schemas.openxmlformats.org/drawingml/2006/picture">
+                <pic:pic xmlns:pic="http://schemas.openxmlformats.org/drawingml/2006/picture">
+                  <pic:nvPicPr>
+                    <pic:cNvPr id="0" name="Picture 5"/>
+                    <pic:cNvPicPr>
+                      <a:picLocks noChangeAspect="1" noChangeArrowheads="1"/>
+                    </pic:cNvPicPr>
+                  </pic:nvPicPr>
+                  <pic:blipFill>
+                    <a:blip r:embed="rId12" cstate="print"/>
+                    <a:srcRect/>
+                    <a:stretch>
+                      <a:fillRect/>
+                    </a:stretch>
+                  </pic:blipFill>
+                  <pic:spPr bwMode="auto">
+                    <a:xfrm>
+                      <a:off x="0" y="0"/>
+                      <a:ext cx="9204299" cy="7053157"/>
+                    </a:xfrm>
+                    <a:prstGeom prst="rect">
+                      <a:avLst/>
+                    </a:prstGeom>
+                    <a:noFill/>
+                    <a:ln w="9525">
+                      <a:noFill/>
+                      <a:miter lim="800000"/>
+                      <a:headEnd/>
+                      <a:tailEnd/>
+                    </a:ln>
+                  </pic:spPr>
+                </pic:pic>
+              </a:graphicData>
+            </a:graphic>
+          </wp:inline>
+        </w:drawing>
+      </w:r>
+    </w:p>
+    <w:p>
+      <w:pPr>
+        <w:spacing w:after="0" w:line="276" w:lineRule="auto"/>
+        <w:ind w:left="720" w:firstLine="504"/>
+        <w:rPr>
+          <w:rFonts w:asciiTheme="majorHAnsi" w:hAnsiTheme="majorHAnsi"/>
+          <w:b/>
+        </w:rPr>
+      </w:pPr>
+      <w:r>
+        <w:rPr>
+          <w:rFonts w:asciiTheme="majorHAnsi" w:hAnsiTheme="majorHAnsi"/>
+          <w:b/>
+        </w:rPr>
+        <w:lastRenderedPageBreak/>
+        <w:t>Remover Filme</w:t>
+      </w:r>
+    </w:p>
+    <w:p>
+      <w:pPr>
+        <w:jc w:val="center"/>
+      </w:pPr>
+      <w:r>
+        <w:drawing>
+          <wp:inline distT="0" distB="0" distL="0" distR="0">
+            <wp:extent cx="6813071" cy="9445924"/>
+            <wp:effectExtent l="0" t="0" r="0" b="0"/>
+            <wp:docPr id="17" name="Imagem 7"/>
+            <wp:cNvGraphicFramePr>
+              <a:graphicFrameLocks xmlns:a="http://schemas.openxmlformats.org/drawingml/2006/main" noChangeAspect="1"/>
+            </wp:cNvGraphicFramePr>
+            <a:graphic xmlns:a="http://schemas.openxmlformats.org/drawingml/2006/main">
+              <a:graphicData uri="http://schemas.openxmlformats.org/drawingml/2006/picture">
+                <pic:pic xmlns:pic="http://schemas.openxmlformats.org/drawingml/2006/picture">
+                  <pic:nvPicPr>
+                    <pic:cNvPr id="0" name="Picture 7"/>
+                    <pic:cNvPicPr>
+                      <a:picLocks noChangeAspect="1" noChangeArrowheads="1"/>
+                    </pic:cNvPicPr>
+                  </pic:nvPicPr>
+                  <pic:blipFill>
+                    <a:blip r:embed="rId13" cstate="print"/>
+                    <a:srcRect/>
+                    <a:stretch>
+                      <a:fillRect/>
+                    </a:stretch>
+                  </pic:blipFill>
+                  <pic:spPr bwMode="auto">
+                    <a:xfrm>
+                      <a:off x="0" y="0"/>
+                      <a:ext cx="6816047" cy="9450050"/>
+                    </a:xfrm>
+                    <a:prstGeom prst="rect">
+                      <a:avLst/>
+                    </a:prstGeom>
+                    <a:noFill/>
+                    <a:ln w="9525">
+                      <a:noFill/>
+                      <a:miter lim="800000"/>
+                      <a:headEnd/>
+                      <a:tailEnd/>
+                    </a:ln>
+                  </pic:spPr>
+                </pic:pic>
+              </a:graphicData>
+            </a:graphic>
+          </wp:inline>
+        </w:drawing>
+      </w:r>
+    </w:p>
+    <w:p>
+      <w:pPr>
+        <w:pStyle w:val="Ttulo2"/>
+        <w:numPr>
+          <w:ilvl w:val="2"/>
+          <w:numId w:val="4"/>
+        </w:numPr>
+        <w:sectPr>
+          <w:pgSz w:w="12240" w:h="15840"/>
+          <w:pgMar w:top="144" w:right="144" w:bottom="144" w:left="144" w:header="720" w:footer="720" w:gutter="0"/>
+          <w:cols w:space="720"/>
+          <w:docGrid w:linePitch="360"/>
+        </w:sectPr>
+      </w:pPr>
+    </w:p>
+    <w:p>
+      <w:pPr>
+        <w:spacing w:after="0" w:line="276" w:lineRule="auto"/>
+        <w:ind w:left="720" w:firstLine="504"/>
+        <w:rPr>
+          <w:rFonts w:asciiTheme="majorHAnsi" w:hAnsiTheme="majorHAnsi"/>
+          <w:b/>
+        </w:rPr>
+      </w:pPr>
+      <w:r>
+        <w:rPr>
+          <w:rFonts w:asciiTheme="majorHAnsi" w:hAnsiTheme="majorHAnsi"/>
+          <w:b/>
+        </w:rPr>
+        <w:lastRenderedPageBreak/>
+        <w:t>Inserir Locação</w:t>
+      </w:r>
+    </w:p>
+    <w:p>
+      <w:pPr>
+        <w:jc w:val="center"/>
+        <w:rPr>
+          <w:rFonts w:asciiTheme="majorHAnsi" w:eastAsiaTheme="majorEastAsia" w:hAnsiTheme="majorHAnsi" w:cstheme="majorBidi"/>
+          <w:b/>
+          <w:bCs/>
+          <w:color w:val="000000" w:themeColor="text1"/>
+          <w:lang w:val="pt-BR"/>
+        </w:rPr>
+      </w:pPr>
+      <w:r>
+        <w:drawing>
+          <wp:inline distT="0" distB="0" distL="0" distR="0">
+            <wp:extent cx="9570144" cy="7039154"/>
+            <wp:effectExtent l="19050" t="0" r="0" b="0"/>
+            <wp:docPr id="18" name="Imagem 9"/>
+            <wp:cNvGraphicFramePr>
+              <a:graphicFrameLocks xmlns:a="http://schemas.openxmlformats.org/drawingml/2006/main" noChangeAspect="1"/>
+            </wp:cNvGraphicFramePr>
+            <a:graphic xmlns:a="http://schemas.openxmlformats.org/drawingml/2006/main">
+              <a:graphicData uri="http://schemas.openxmlformats.org/drawingml/2006/picture">
+                <pic:pic xmlns:pic="http://schemas.openxmlformats.org/drawingml/2006/picture">
+                  <pic:nvPicPr>
+                    <pic:cNvPr id="0" name="Picture 9"/>
+                    <pic:cNvPicPr>
+                      <a:picLocks noChangeAspect="1" noChangeArrowheads="1"/>
+                    </pic:cNvPicPr>
+                  </pic:nvPicPr>
+                  <pic:blipFill>
+                    <a:blip r:embed="rId14" cstate="print"/>
+                    <a:srcRect/>
+                    <a:stretch>
+                      <a:fillRect/>
+                    </a:stretch>
+                  </pic:blipFill>
+                  <pic:spPr bwMode="auto">
+                    <a:xfrm>
+                      <a:off x="0" y="0"/>
+                      <a:ext cx="9578403" cy="7045229"/>
+                    </a:xfrm>
+                    <a:prstGeom prst="rect">
+                      <a:avLst/>
+                    </a:prstGeom>
+                    <a:noFill/>
+                    <a:ln w="9525">
+                      <a:noFill/>
+                      <a:miter lim="800000"/>
+                      <a:headEnd/>
+                      <a:tailEnd/>
+                    </a:ln>
+                  </pic:spPr>
+                </pic:pic>
+              </a:graphicData>
+            </a:graphic>
+          </wp:inline>
+        </w:drawing>
+      </w:r>
+    </w:p>
+    <w:p>
+      <w:pPr>
+        <w:pStyle w:val="Ttulo2"/>
+        <w:numPr>
+          <w:ilvl w:val="1"/>
+          <w:numId w:val="4"/>
+        </w:numPr>
+        <w:sectPr>
+          <w:pgSz w:w="15840" w:h="12240" w:orient="landscape"/>
+          <w:pgMar w:top="144" w:right="144" w:bottom="144" w:left="144" w:header="720" w:footer="720" w:gutter="0"/>
+          <w:cols w:space="720"/>
+          <w:docGrid w:linePitch="360"/>
+        </w:sectPr>
+      </w:pPr>
+    </w:p>
+    <w:p>
+      <w:pPr>
+        <w:spacing w:after="0" w:line="276" w:lineRule="auto"/>
+        <w:ind w:left="720" w:firstLine="504"/>
+        <w:rPr>
+          <w:rFonts w:asciiTheme="majorHAnsi" w:hAnsiTheme="majorHAnsi"/>
+          <w:b/>
+        </w:rPr>
+      </w:pPr>
+      <w:r>
+        <w:rPr>
+          <w:rFonts w:asciiTheme="majorHAnsi" w:hAnsiTheme="majorHAnsi"/>
+          <w:b/>
+        </w:rPr>
+        <w:lastRenderedPageBreak/>
+        <w:t>Atualizar Locação</w:t>
+      </w:r>
+    </w:p>
+    <w:p>
+      <w:pPr>
+        <w:jc w:val="center"/>
+        <w:sectPr>
+          <w:pgSz w:w="12240" w:h="15840"/>
+          <w:pgMar w:top="144" w:right="144" w:bottom="144" w:left="144" w:header="720" w:footer="720" w:gutter="0"/>
+          <w:cols w:space="720"/>
+          <w:docGrid w:linePitch="360"/>
+        </w:sectPr>
+      </w:pPr>
+      <w:r>
+        <w:drawing>
+          <wp:inline distT="0" distB="0" distL="0" distR="0">
+            <wp:extent cx="7142672" cy="9313751"/>
+            <wp:effectExtent l="0" t="0" r="0" b="0"/>
+            <wp:docPr id="24" name="Imagem 8"/>
+            <wp:cNvGraphicFramePr>
+              <a:graphicFrameLocks xmlns:a="http://schemas.openxmlformats.org/drawingml/2006/main" noChangeAspect="1"/>
+            </wp:cNvGraphicFramePr>
+            <a:graphic xmlns:a="http://schemas.openxmlformats.org/drawingml/2006/main">
+              <a:graphicData uri="http://schemas.openxmlformats.org/drawingml/2006/picture">
+                <pic:pic xmlns:pic="http://schemas.openxmlformats.org/drawingml/2006/picture">
+                  <pic:nvPicPr>
+                    <pic:cNvPr id="0" name="Picture 8"/>
+                    <pic:cNvPicPr>
+                      <a:picLocks noChangeAspect="1" noChangeArrowheads="1"/>
+                    </pic:cNvPicPr>
+                  </pic:nvPicPr>
+                  <pic:blipFill>
+                    <a:blip r:embed="rId15" cstate="print"/>
+                    <a:srcRect/>
+                    <a:stretch>
+                      <a:fillRect/>
+                    </a:stretch>
+                  </pic:blipFill>
+                  <pic:spPr bwMode="auto">
+                    <a:xfrm>
+                      <a:off x="0" y="0"/>
+                      <a:ext cx="7146375" cy="9318580"/>
+                    </a:xfrm>
+                    <a:prstGeom prst="rect">
+                      <a:avLst/>
+                    </a:prstGeom>
+                    <a:noFill/>
+                    <a:ln w="9525">
+                      <a:noFill/>
+                      <a:miter lim="800000"/>
+                      <a:headEnd/>
+                      <a:tailEnd/>
+                    </a:ln>
+                  </pic:spPr>
+                </pic:pic>
+              </a:graphicData>
+            </a:graphic>
+          </wp:inline>
+        </w:drawing>
+      </w:r>
+    </w:p>
+    <w:p>
+      <w:pPr>
+        <w:spacing w:after="0" w:line="276" w:lineRule="auto"/>
+        <w:ind w:left="720" w:firstLine="504"/>
+        <w:rPr>
+          <w:rFonts w:asciiTheme="majorHAnsi" w:hAnsiTheme="majorHAnsi"/>
+          <w:b/>
+        </w:rPr>
+      </w:pPr>
+      <w:r>
+        <w:rPr>
+          <w:rFonts w:asciiTheme="majorHAnsi" w:hAnsiTheme="majorHAnsi"/>
+          <w:b/>
+        </w:rPr>
+        <w:lastRenderedPageBreak/>
+        <w:t>Remover Locação</w:t>
+      </w:r>
+    </w:p>
+    <w:p>
+      <w:pPr>
+        <w:jc w:val="center"/>
+        <w:sectPr>
+          <w:pgSz w:w="12240" w:h="15840"/>
+          <w:pgMar w:top="144" w:right="144" w:bottom="144" w:left="144" w:header="720" w:footer="720" w:gutter="0"/>
+          <w:cols w:space="720"/>
+          <w:docGrid w:linePitch="360"/>
+        </w:sectPr>
+      </w:pPr>
+      <w:r>
+        <w:drawing>
+          <wp:inline distT="0" distB="0" distL="0" distR="0">
+            <wp:extent cx="7315200" cy="9532188"/>
+            <wp:effectExtent l="0" t="0" r="0" b="0"/>
+            <wp:docPr id="23" name="Imagem 10"/>
+            <wp:cNvGraphicFramePr>
+              <a:graphicFrameLocks xmlns:a="http://schemas.openxmlformats.org/drawingml/2006/main" noChangeAspect="1"/>
+            </wp:cNvGraphicFramePr>
+            <a:graphic xmlns:a="http://schemas.openxmlformats.org/drawingml/2006/main">
+              <a:graphicData uri="http://schemas.openxmlformats.org/drawingml/2006/picture">
+                <pic:pic xmlns:pic="http://schemas.openxmlformats.org/drawingml/2006/picture">
+                  <pic:nvPicPr>
+                    <pic:cNvPr id="0" name="Picture 10"/>
+                    <pic:cNvPicPr>
+                      <a:picLocks noChangeAspect="1" noChangeArrowheads="1"/>
+                    </pic:cNvPicPr>
+                  </pic:nvPicPr>
+                  <pic:blipFill>
+                    <a:blip r:embed="rId16" cstate="print"/>
+                    <a:srcRect/>
+                    <a:stretch>
+                      <a:fillRect/>
+                    </a:stretch>
+                  </pic:blipFill>
+                  <pic:spPr bwMode="auto">
+                    <a:xfrm>
+                      <a:off x="0" y="0"/>
+                      <a:ext cx="7320666" cy="9539311"/>
+                    </a:xfrm>
+                    <a:prstGeom prst="rect">
+                      <a:avLst/>
+                    </a:prstGeom>
+                    <a:noFill/>
+                    <a:ln w="9525">
+                      <a:noFill/>
+                      <a:miter lim="800000"/>
+                      <a:headEnd/>
+                      <a:tailEnd/>
+                    </a:ln>
+                  </pic:spPr>
+                </pic:pic>
+              </a:graphicData>
+            </a:graphic>
+          </wp:inline>
+        </w:drawing>
+      </w:r>
+    </w:p>
+    <w:p>
+      <w:pPr>
+        <w:pStyle w:val="Ttulo2"/>
+        <w:numPr>
+          <w:ilvl w:val="1"/>
+          <w:numId w:val="4"/>
+        </w:numPr>
+      </w:pPr>
+      <w:bookmarkStart w:id="47" w:name="_Toc297157758"/>
       <w:r>
         <w:lastRenderedPageBreak/>
         <w:t>Detalhamento dos Casos de Uso</w:t>
       </w:r>
       <w:bookmarkEnd w:id="45"/>
-      <w:bookmarkEnd w:id="46"/>
+      <w:bookmarkEnd w:id="47"/>
     </w:p>
     <w:tbl>
       <w:tblPr>
@@ -20277,7 +21236,7 @@
               <w:pStyle w:val="NormalWeb"/>
               <w:numPr>
                 <w:ilvl w:val="0"/>
-                <w:numId w:val="46"/>
+                <w:numId w:val="45"/>
               </w:numPr>
               <w:spacing w:before="120" w:beforeAutospacing="0" w:after="0" w:afterAutospacing="0"/>
               <w:jc w:val="both"/>
@@ -20347,7 +21306,7 @@
               <w:pStyle w:val="NormalWeb"/>
               <w:numPr>
                 <w:ilvl w:val="0"/>
-                <w:numId w:val="46"/>
+                <w:numId w:val="45"/>
               </w:numPr>
               <w:spacing w:before="0" w:beforeAutospacing="0" w:after="0" w:afterAutospacing="0"/>
               <w:jc w:val="both"/>
@@ -20408,7 +21367,7 @@
               <w:pStyle w:val="NormalWeb"/>
               <w:numPr>
                 <w:ilvl w:val="0"/>
-                <w:numId w:val="46"/>
+                <w:numId w:val="45"/>
               </w:numPr>
               <w:spacing w:before="0" w:beforeAutospacing="0" w:after="120" w:afterAutospacing="0"/>
               <w:jc w:val="both"/>
@@ -22579,7 +23538,7 @@
               <w:pStyle w:val="NormalWeb"/>
               <w:numPr>
                 <w:ilvl w:val="0"/>
-                <w:numId w:val="47"/>
+                <w:numId w:val="46"/>
               </w:numPr>
               <w:spacing w:before="120" w:beforeAutospacing="0" w:after="0" w:afterAutospacing="0"/>
               <w:jc w:val="both"/>
@@ -22648,7 +23607,7 @@
               <w:pStyle w:val="NormalWeb"/>
               <w:numPr>
                 <w:ilvl w:val="0"/>
-                <w:numId w:val="47"/>
+                <w:numId w:val="46"/>
               </w:numPr>
               <w:spacing w:before="0" w:beforeAutospacing="0" w:after="0" w:afterAutospacing="0"/>
               <w:jc w:val="both"/>
@@ -22696,7 +23655,7 @@
               <w:pStyle w:val="NormalWeb"/>
               <w:numPr>
                 <w:ilvl w:val="0"/>
-                <w:numId w:val="47"/>
+                <w:numId w:val="46"/>
               </w:numPr>
               <w:spacing w:before="0" w:beforeAutospacing="0" w:after="120" w:afterAutospacing="0"/>
               <w:jc w:val="both"/>
@@ -22848,7 +23807,7 @@
               <w:pStyle w:val="PargrafodaLista"/>
               <w:numPr>
                 <w:ilvl w:val="1"/>
-                <w:numId w:val="48"/>
+                <w:numId w:val="47"/>
               </w:numPr>
               <w:spacing w:before="240"/>
               <w:ind w:left="720"/>
@@ -22873,7 +23832,7 @@
               <w:pStyle w:val="PargrafodaLista"/>
               <w:numPr>
                 <w:ilvl w:val="1"/>
-                <w:numId w:val="48"/>
+                <w:numId w:val="47"/>
               </w:numPr>
               <w:spacing w:before="240"/>
               <w:ind w:left="720"/>
@@ -23012,12 +23971,12 @@
         </w:numPr>
         <w:spacing w:after="240"/>
       </w:pPr>
-      <w:bookmarkStart w:id="47" w:name="_Toc296878226"/>
+      <w:bookmarkStart w:id="48" w:name="_Toc297157759"/>
       <w:r>
         <w:lastRenderedPageBreak/>
         <w:t>Arquitetura do Sistema</w:t>
       </w:r>
-      <w:bookmarkEnd w:id="47"/>
+      <w:bookmarkEnd w:id="48"/>
       <w:r>
         <w:t xml:space="preserve"> </w:t>
       </w:r>
@@ -23091,7 +24050,7 @@
                     </pic:cNvPicPr>
                   </pic:nvPicPr>
                   <pic:blipFill>
-                    <a:blip r:embed="rId8"/>
+                    <a:blip r:embed="rId17"/>
                     <a:srcRect/>
                     <a:stretch>
                       <a:fillRect/>
@@ -23238,12 +24197,12 @@
           <w:numId w:val="4"/>
         </w:numPr>
       </w:pPr>
-      <w:bookmarkStart w:id="48" w:name="_Toc296878227"/>
+      <w:bookmarkStart w:id="49" w:name="_Toc297157760"/>
       <w:r>
         <w:lastRenderedPageBreak/>
         <w:t>Banco de Dados</w:t>
       </w:r>
-      <w:bookmarkEnd w:id="48"/>
+      <w:bookmarkEnd w:id="49"/>
       <w:r>
         <w:t xml:space="preserve"> </w:t>
       </w:r>
@@ -23257,13 +24216,13 @@
         </w:numPr>
         <w:spacing w:before="240"/>
       </w:pPr>
-      <w:bookmarkStart w:id="49" w:name="_Toc296414806"/>
-      <w:bookmarkStart w:id="50" w:name="_Toc296878228"/>
+      <w:bookmarkStart w:id="50" w:name="_Toc296414806"/>
+      <w:bookmarkStart w:id="51" w:name="_Toc297157761"/>
       <w:r>
         <w:t>Modelo Conceitual</w:t>
       </w:r>
-      <w:bookmarkEnd w:id="49"/>
       <w:bookmarkEnd w:id="50"/>
+      <w:bookmarkEnd w:id="51"/>
     </w:p>
     <w:p>
       <w:pPr>
@@ -23291,7 +24250,7 @@
                     <pic:cNvPicPr/>
                   </pic:nvPicPr>
                   <pic:blipFill>
-                    <a:blip r:embed="rId9"/>
+                    <a:blip r:embed="rId18"/>
                     <a:srcRect l="6375" t="30660"/>
                     <a:stretch>
                       <a:fillRect/>
@@ -23390,11 +24349,11 @@
         <w:spacing w:before="480"/>
         <w:contextualSpacing w:val="0"/>
       </w:pPr>
-      <w:bookmarkStart w:id="51" w:name="_Toc296878229"/>
+      <w:bookmarkStart w:id="52" w:name="_Toc297157762"/>
       <w:r>
         <w:t>Modelo Lógico</w:t>
       </w:r>
-      <w:bookmarkEnd w:id="51"/>
+      <w:bookmarkEnd w:id="52"/>
     </w:p>
     <w:p>
       <w:pPr>
@@ -23429,7 +24388,7 @@
                     <pic:cNvPicPr/>
                   </pic:nvPicPr>
                   <pic:blipFill>
-                    <a:blip r:embed="rId10"/>
+                    <a:blip r:embed="rId19"/>
                     <a:srcRect l="7318" t="35081"/>
                     <a:stretch>
                       <a:fillRect/>
@@ -23546,15 +24505,17 @@
         </w:numPr>
         <w:spacing w:after="240"/>
       </w:pPr>
-      <w:bookmarkStart w:id="52" w:name="_Toc296878230"/>
+      <w:bookmarkStart w:id="53" w:name="_Toc297157763"/>
       <w:r>
         <w:lastRenderedPageBreak/>
         <w:t>Sistema de Bloqueio Explícito no Firebird</w:t>
       </w:r>
-      <w:bookmarkEnd w:id="52"/>
+      <w:bookmarkEnd w:id="53"/>
     </w:p>
     <w:p>
       <w:pPr>
+        <w:spacing w:after="0"/>
+        <w:ind w:firstLine="360"/>
         <w:rPr>
           <w:lang w:val="pt-BR"/>
         </w:rPr>
@@ -23563,72 +24524,230 @@
         <w:rPr>
           <w:lang w:val="pt-BR"/>
         </w:rPr>
-        <w:t>Cláusul</w:t>
-      </w:r>
-      <w:r>
-        <w:rPr>
+        <w:t xml:space="preserve">O </w:t>
+      </w:r>
+      <w:proofErr w:type="spellStart"/>
+      <w:r>
+        <w:rPr>
+          <w:i/>
           <w:lang w:val="pt-BR"/>
         </w:rPr>
-        <w:t>a WITH LOCK não está disponível para:</w:t>
+        <w:t>Firebird</w:t>
+      </w:r>
+      <w:proofErr w:type="spellEnd"/>
+      <w:r>
+        <w:rPr>
+          <w:lang w:val="pt-BR"/>
+        </w:rPr>
+        <w:t xml:space="preserve"> possui um </w:t>
+      </w:r>
+      <w:r>
+        <w:rPr>
+          <w:lang w:val="pt-BR"/>
+        </w:rPr>
+        <w:t>recurso para o bloqueio expl</w:t>
+      </w:r>
+      <w:r>
+        <w:rPr>
+          <w:lang w:val="pt-BR"/>
+        </w:rPr>
+        <w:t>í</w:t>
+      </w:r>
+      <w:r>
+        <w:rPr>
+          <w:lang w:val="pt-BR"/>
+        </w:rPr>
+        <w:t xml:space="preserve">cito de tabelas e transações. Através de comandos </w:t>
+      </w:r>
+      <w:r>
+        <w:rPr>
+          <w:lang w:val="pt-BR"/>
+        </w:rPr>
+        <w:t xml:space="preserve">SQL adicionados com a cláusula </w:t>
+      </w:r>
+      <w:r>
+        <w:rPr>
+          <w:lang w:val="pt-BR"/>
+        </w:rPr>
+        <w:t>WITH LOCK</w:t>
+      </w:r>
+      <w:r>
+        <w:rPr>
+          <w:lang w:val="pt-BR"/>
+        </w:rPr>
+        <w:t>, podemos bloquear dados</w:t>
+      </w:r>
+      <w:r>
+        <w:rPr>
+          <w:lang w:val="pt-BR"/>
+        </w:rPr>
+        <w:t>. Esse poder adicional de controle de bloqueios permite um melhor gerenciamento dos dados contidos na base de dados, além de um melhor controle no que se diz respeito ao acesso concorrente aos dados armazenados no SGBD.</w:t>
+      </w:r>
+      <w:r>
+        <w:rPr>
+          <w:lang w:val="pt-BR"/>
+        </w:rPr>
+        <w:t xml:space="preserve"> A sintaxe da c</w:t>
+      </w:r>
+      <w:r>
+        <w:rPr>
+          <w:lang w:val="pt-BR"/>
+        </w:rPr>
+        <w:t>láusul</w:t>
+      </w:r>
+      <w:r>
+        <w:rPr>
+          <w:lang w:val="pt-BR"/>
+        </w:rPr>
+        <w:t xml:space="preserve">a WITH LOCK </w:t>
+      </w:r>
+      <w:r>
+        <w:rPr>
+          <w:lang w:val="pt-BR"/>
+        </w:rPr>
+        <w:t xml:space="preserve">é mostrada na figura 5 e os comandos os quais a cláusula WITH LOCK </w:t>
+      </w:r>
+      <w:r>
+        <w:rPr>
+          <w:lang w:val="pt-BR"/>
+        </w:rPr>
+        <w:t xml:space="preserve">não está disponível </w:t>
+      </w:r>
+      <w:r>
+        <w:rPr>
+          <w:lang w:val="pt-BR"/>
+        </w:rPr>
+        <w:t>são mostrados na tabela 1.</w:t>
       </w:r>
     </w:p>
     <w:p>
       <w:pPr>
-        <w:pStyle w:val="PargrafodaLista"/>
-        <w:numPr>
-          <w:ilvl w:val="0"/>
-          <w:numId w:val="45"/>
-        </w:numPr>
+        <w:spacing w:after="0"/>
+        <w:ind w:firstLine="360"/>
         <w:rPr>
           <w:lang w:val="pt-BR"/>
         </w:rPr>
       </w:pPr>
-      <w:proofErr w:type="spellStart"/>
       <w:r>
         <w:rPr>
           <w:lang w:val="pt-BR"/>
         </w:rPr>
-        <w:t>S</w:t>
+        <w:t xml:space="preserve">Quando a cláusula WITH LOCK é executada com sucesso, será estabelecido um </w:t>
       </w:r>
       <w:r>
         <w:rPr>
           <w:lang w:val="pt-BR"/>
         </w:rPr>
-        <w:t>ubconsulta</w:t>
+        <w:t>bloqueio</w:t>
       </w:r>
       <w:r>
         <w:rPr>
           <w:lang w:val="pt-BR"/>
         </w:rPr>
-        <w:t>s</w:t>
-      </w:r>
-      <w:proofErr w:type="spellEnd"/>
+        <w:t xml:space="preserve"> nas linhas selecionadas que impedirá que outras transações obtenham acessos de escrita a qualquer uma delas, ou de suas dependentes, até o fim da transação. </w:t>
+      </w:r>
+      <w:r>
+        <w:rPr>
+          <w:rFonts w:ascii="Calibri" w:eastAsia="Calibri" w:hAnsi="Calibri" w:cs="Times New Roman"/>
+          <w:lang w:val="pt-BR"/>
+        </w:rPr>
+        <w:t xml:space="preserve">Caso a cláusula FOR UPDATE seja utilizada, o </w:t>
+      </w:r>
+      <w:r>
+        <w:rPr>
+          <w:lang w:val="pt-BR"/>
+        </w:rPr>
+        <w:t>bloqueio</w:t>
+      </w:r>
+      <w:r>
+        <w:rPr>
+          <w:rFonts w:ascii="Calibri" w:eastAsia="Calibri" w:hAnsi="Calibri" w:cs="Times New Roman"/>
+          <w:lang w:val="pt-BR"/>
+        </w:rPr>
+        <w:t xml:space="preserve"> será aplicado a todas as linhas, uma a uma.</w:t>
+      </w:r>
+      <w:r>
+        <w:rPr>
+          <w:lang w:val="pt-BR"/>
+        </w:rPr>
+        <w:t xml:space="preserve"> </w:t>
+      </w:r>
+      <w:r>
+        <w:rPr>
+          <w:lang w:val="pt-BR"/>
+        </w:rPr>
+        <w:t xml:space="preserve">Assim, é possível que um </w:t>
+      </w:r>
+      <w:r>
+        <w:rPr>
+          <w:lang w:val="pt-BR"/>
+        </w:rPr>
+        <w:t>bloqueio</w:t>
+      </w:r>
+      <w:r>
+        <w:rPr>
+          <w:lang w:val="pt-BR"/>
+        </w:rPr>
+        <w:t xml:space="preserve"> que tenha sido bem sucedido ao ser requerido, falhe subseqüentemente, quando for feita uma tentativa de carregar uma linha sobre a qual já tenha sido obtido um </w:t>
+      </w:r>
+      <w:r>
+        <w:rPr>
+          <w:lang w:val="pt-BR"/>
+        </w:rPr>
+        <w:t>bloqueio</w:t>
+      </w:r>
+      <w:r>
+        <w:rPr>
+          <w:lang w:val="pt-BR"/>
+        </w:rPr>
+        <w:t xml:space="preserve"> por outra transação.</w:t>
+      </w:r>
     </w:p>
     <w:p>
       <w:pPr>
-        <w:pStyle w:val="PargrafodaLista"/>
-        <w:numPr>
-          <w:ilvl w:val="0"/>
-          <w:numId w:val="45"/>
-        </w:numPr>
-      </w:pPr>
-      <w:r>
-        <w:t>V</w:t>
-      </w:r>
-      <w:r>
-        <w:t>iew</w:t>
-      </w:r>
-      <w:r>
-        <w:t>s</w:t>
+        <w:spacing w:after="0"/>
+        <w:ind w:firstLine="360"/>
+        <w:rPr>
+          <w:lang w:val="pt-BR"/>
+        </w:rPr>
+      </w:pPr>
+      <w:r>
+        <w:rPr>
+          <w:lang w:val="pt-BR"/>
+        </w:rPr>
+        <w:t xml:space="preserve">Os usuários do banco de dados que </w:t>
+      </w:r>
+      <w:proofErr w:type="gramStart"/>
+      <w:r>
+        <w:rPr>
+          <w:lang w:val="pt-BR"/>
+        </w:rPr>
+        <w:t>implemente</w:t>
+      </w:r>
+      <w:proofErr w:type="gramEnd"/>
+      <w:r>
+        <w:rPr>
+          <w:lang w:val="pt-BR"/>
+        </w:rPr>
+        <w:t xml:space="preserve"> o sistema de bloqueio explícito têm a garantia da integridade dos dados, pois o sistema evita </w:t>
+      </w:r>
+      <w:r>
+        <w:rPr>
+          <w:rFonts w:ascii="Calibri" w:eastAsia="Calibri" w:hAnsi="Calibri" w:cs="Times New Roman"/>
+          <w:lang w:val="pt-BR"/>
+        </w:rPr>
+        <w:t>que outros usuários modifiquem o conteúdo dos registros envolvidos na transação antes da mesma terminar</w:t>
+      </w:r>
+      <w:r>
+        <w:rPr>
+          <w:lang w:val="pt-BR"/>
+        </w:rPr>
+        <w:t xml:space="preserve">. </w:t>
       </w:r>
     </w:p>
     <w:p>
       <w:pPr>
-        <w:pStyle w:val="PargrafodaLista"/>
-        <w:numPr>
-          <w:ilvl w:val="0"/>
-          <w:numId w:val="45"/>
-        </w:numPr>
+        <w:ind w:firstLine="360"/>
         <w:rPr>
           <w:lang w:val="pt-BR"/>
         </w:rPr>
@@ -23637,204 +24756,32 @@
         <w:rPr>
           <w:lang w:val="pt-BR"/>
         </w:rPr>
-        <w:t>Consulta</w:t>
+        <w:t>O</w:t>
       </w:r>
       <w:r>
         <w:rPr>
           <w:lang w:val="pt-BR"/>
         </w:rPr>
-        <w:t>s que utilizam qualquer tipo de JOIN</w:t>
+        <w:t xml:space="preserve"> bloqueio das tabelas e registros é automaticamente desfeito quando a transação é concluída, o que é feito através do comando </w:t>
+      </w:r>
+      <w:r>
+        <w:rPr>
+          <w:lang w:val="pt-BR"/>
+        </w:rPr>
+        <w:t>commit</w:t>
+      </w:r>
+      <w:r>
+        <w:rPr>
+          <w:lang w:val="pt-BR"/>
+        </w:rPr>
+        <w:t>.</w:t>
       </w:r>
     </w:p>
     <w:p>
       <w:pPr>
-        <w:pStyle w:val="PargrafodaLista"/>
-        <w:numPr>
-          <w:ilvl w:val="0"/>
-          <w:numId w:val="45"/>
-        </w:numPr>
-        <w:rPr>
-          <w:lang w:val="pt-BR"/>
-        </w:rPr>
-      </w:pPr>
-      <w:r>
-        <w:rPr>
-          <w:lang w:val="pt-BR"/>
-        </w:rPr>
-        <w:t xml:space="preserve">Consultas que utilizam </w:t>
-      </w:r>
-      <w:r>
-        <w:rPr>
-          <w:lang w:val="pt-BR"/>
-        </w:rPr>
-        <w:t xml:space="preserve">o operador </w:t>
-      </w:r>
-      <w:r>
-        <w:rPr>
-          <w:lang w:val="pt-BR"/>
-        </w:rPr>
-        <w:t>DISTINCT, a</w:t>
-      </w:r>
-      <w:r>
-        <w:rPr>
-          <w:lang w:val="pt-BR"/>
-        </w:rPr>
-        <w:t xml:space="preserve"> cláusula</w:t>
-      </w:r>
-      <w:r>
-        <w:rPr>
-          <w:lang w:val="pt-BR"/>
-        </w:rPr>
-        <w:t xml:space="preserve"> GROUP BY </w:t>
-      </w:r>
-      <w:r>
-        <w:rPr>
-          <w:lang w:val="pt-BR"/>
-        </w:rPr>
-        <w:t>ou qualquer outra opera</w:t>
-      </w:r>
-      <w:r>
-        <w:rPr>
-          <w:lang w:val="pt-BR"/>
-        </w:rPr>
-        <w:t>ção de agregação</w:t>
-      </w:r>
-    </w:p>
-    <w:p>
-      <w:pPr>
-        <w:pStyle w:val="PargrafodaLista"/>
-        <w:numPr>
-          <w:ilvl w:val="0"/>
-          <w:numId w:val="45"/>
-        </w:numPr>
-        <w:rPr>
-          <w:lang w:val="pt-BR"/>
-        </w:rPr>
-      </w:pPr>
-      <w:r>
-        <w:rPr>
-          <w:lang w:val="pt-BR"/>
-        </w:rPr>
-        <w:t>Funções</w:t>
-      </w:r>
-      <w:r>
-        <w:rPr>
-          <w:lang w:val="pt-BR"/>
-        </w:rPr>
-        <w:t xml:space="preserve"> </w:t>
-      </w:r>
-      <w:r>
-        <w:rPr>
-          <w:lang w:val="pt-BR"/>
-        </w:rPr>
-        <w:t>que retorna</w:t>
-      </w:r>
-      <w:r>
-        <w:rPr>
-          <w:lang w:val="pt-BR"/>
-        </w:rPr>
-        <w:t>m</w:t>
-      </w:r>
-      <w:r>
-        <w:rPr>
-          <w:lang w:val="pt-BR"/>
-        </w:rPr>
-        <w:t xml:space="preserve"> dados em forma de cursor ou tabela</w:t>
-      </w:r>
-    </w:p>
-    <w:p>
-      <w:pPr>
-        <w:pStyle w:val="PargrafodaLista"/>
-        <w:numPr>
-          <w:ilvl w:val="0"/>
-          <w:numId w:val="45"/>
-        </w:numPr>
-        <w:rPr>
-          <w:lang w:val="pt-BR"/>
-        </w:rPr>
-      </w:pPr>
-      <w:r>
-        <w:rPr>
-          <w:lang w:val="pt-BR"/>
-        </w:rPr>
-        <w:t xml:space="preserve">Consultas a </w:t>
-      </w:r>
-      <w:r>
-        <w:rPr>
-          <w:lang w:val="pt-BR"/>
-        </w:rPr>
-        <w:t>tabelas que não pertencem ao SGBD que você está trabalhando, mas sim a outr</w:t>
-      </w:r>
-      <w:r>
-        <w:rPr>
-          <w:lang w:val="pt-BR"/>
-        </w:rPr>
-        <w:t>o SGBD (</w:t>
-      </w:r>
-      <w:r>
-        <w:rPr>
-          <w:lang w:val="pt-BR"/>
-        </w:rPr>
-        <w:t xml:space="preserve">quando se consulta tabela por meio de </w:t>
-      </w:r>
-      <w:proofErr w:type="spellStart"/>
-      <w:r>
-        <w:rPr>
-          <w:i/>
-          <w:lang w:val="pt-BR"/>
-        </w:rPr>
-        <w:t>linked</w:t>
-      </w:r>
-      <w:proofErr w:type="spellEnd"/>
-      <w:r>
-        <w:rPr>
-          <w:i/>
-          <w:lang w:val="pt-BR"/>
-        </w:rPr>
-        <w:t xml:space="preserve"> </w:t>
-      </w:r>
-      <w:r>
-        <w:rPr>
-          <w:i/>
-          <w:lang w:val="pt-BR"/>
-        </w:rPr>
-        <w:t>Server</w:t>
-      </w:r>
-      <w:r>
-        <w:rPr>
-          <w:lang w:val="pt-BR"/>
-        </w:rPr>
-        <w:t>)</w:t>
-      </w:r>
-    </w:p>
-    <w:p>
-      <w:pPr>
-        <w:pStyle w:val="PargrafodaLista"/>
-        <w:rPr>
-          <w:lang w:val="pt-BR"/>
-        </w:rPr>
-      </w:pPr>
-    </w:p>
-    <w:p>
-      <w:pPr>
-        <w:ind w:left="360"/>
-        <w:rPr>
-          <w:lang w:val="pt-BR"/>
-        </w:rPr>
-      </w:pPr>
-      <w:r>
-        <w:rPr>
-          <w:lang w:val="pt-BR"/>
-        </w:rPr>
-        <w:t>Sintaxe:</w:t>
-      </w:r>
-    </w:p>
-    <w:p>
-      <w:pPr>
+        <w:keepNext/>
+        <w:spacing w:before="240" w:after="0"/>
         <w:jc w:val="center"/>
-        <w:rPr>
-          <w:lang w:val="pt-BR"/>
-        </w:rPr>
       </w:pPr>
       <w:r>
         <w:rPr>
@@ -23844,7 +24791,7 @@
           <wp:inline distT="0" distB="0" distL="0" distR="0">
             <wp:extent cx="2876550" cy="885825"/>
             <wp:effectExtent l="19050" t="0" r="0" b="0"/>
-            <wp:docPr id="29" name="Imagem 14"/>
+            <wp:docPr id="9" name="Imagem 14"/>
             <wp:cNvGraphicFramePr>
               <a:graphicFrameLocks xmlns:a="http://schemas.openxmlformats.org/drawingml/2006/main" noChangeAspect="1"/>
             </wp:cNvGraphicFramePr>
@@ -23858,7 +24805,7 @@
                     </pic:cNvPicPr>
                   </pic:nvPicPr>
                   <pic:blipFill>
-                    <a:blip r:embed="rId11"/>
+                    <a:blip r:embed="rId20"/>
                     <a:srcRect/>
                     <a:stretch>
                       <a:fillRect/>
@@ -23889,6 +24836,308 @@
     </w:p>
     <w:p>
       <w:pPr>
+        <w:pStyle w:val="Legenda"/>
+        <w:spacing w:before="120"/>
+        <w:jc w:val="center"/>
+        <w:rPr>
+          <w:color w:val="auto"/>
+        </w:rPr>
+      </w:pPr>
+      <w:proofErr w:type="gramStart"/>
+      <w:r>
+        <w:rPr>
+          <w:color w:val="auto"/>
+        </w:rPr>
+        <w:t xml:space="preserve">Figure </w:t>
+      </w:r>
+      <w:r>
+        <w:rPr>
+          <w:color w:val="auto"/>
+        </w:rPr>
+        <w:fldChar w:fldCharType="begin"/>
+      </w:r>
+      <w:r>
+        <w:rPr>
+          <w:color w:val="auto"/>
+        </w:rPr>
+        <w:instrText xml:space="preserve"> SEQ Figure \* ARABIC </w:instrText>
+      </w:r>
+      <w:r>
+        <w:rPr>
+          <w:color w:val="auto"/>
+        </w:rPr>
+        <w:fldChar w:fldCharType="separate"/>
+      </w:r>
+      <w:r>
+        <w:rPr>
+          <w:noProof/>
+          <w:color w:val="auto"/>
+        </w:rPr>
+        <w:t>5</w:t>
+      </w:r>
+      <w:r>
+        <w:rPr>
+          <w:color w:val="auto"/>
+        </w:rPr>
+        <w:fldChar w:fldCharType="end"/>
+      </w:r>
+      <w:r>
+        <w:rPr>
+          <w:color w:val="auto"/>
+        </w:rPr>
+        <w:t>.</w:t>
+      </w:r>
+      <w:proofErr w:type="gramEnd"/>
+      <w:r>
+        <w:rPr>
+          <w:color w:val="auto"/>
+          <w:lang w:val="pt-BR"/>
+        </w:rPr>
+        <w:t xml:space="preserve"> Sintaxe</w:t>
+      </w:r>
+      <w:r>
+        <w:rPr>
+          <w:color w:val="auto"/>
+        </w:rPr>
+        <w:t xml:space="preserve"> do WITH LOCK</w:t>
+      </w:r>
+    </w:p>
+    <w:p>
+      <w:pPr>
+        <w:rPr>
+          <w:lang w:val="pt-BR"/>
+        </w:rPr>
+      </w:pPr>
+    </w:p>
+    <w:p>
+      <w:pPr>
+        <w:pStyle w:val="Legenda"/>
+        <w:keepNext/>
+        <w:ind w:left="720" w:firstLine="180"/>
+        <w:rPr>
+          <w:color w:val="auto"/>
+          <w:lang w:val="pt-BR"/>
+        </w:rPr>
+      </w:pPr>
+      <w:r>
+        <w:rPr>
+          <w:color w:val="auto"/>
+          <w:lang w:val="pt-BR"/>
+        </w:rPr>
+        <w:t xml:space="preserve">Table </w:t>
+      </w:r>
+      <w:r>
+        <w:rPr>
+          <w:color w:val="auto"/>
+        </w:rPr>
+        <w:fldChar w:fldCharType="begin"/>
+      </w:r>
+      <w:r>
+        <w:rPr>
+          <w:color w:val="auto"/>
+          <w:lang w:val="pt-BR"/>
+        </w:rPr>
+        <w:instrText xml:space="preserve"> SEQ Table \* ARABIC </w:instrText>
+      </w:r>
+      <w:r>
+        <w:rPr>
+          <w:color w:val="auto"/>
+        </w:rPr>
+        <w:fldChar w:fldCharType="separate"/>
+      </w:r>
+      <w:r>
+        <w:rPr>
+          <w:noProof/>
+          <w:color w:val="auto"/>
+          <w:lang w:val="pt-BR"/>
+        </w:rPr>
+        <w:t>1</w:t>
+      </w:r>
+      <w:r>
+        <w:rPr>
+          <w:color w:val="auto"/>
+        </w:rPr>
+        <w:fldChar w:fldCharType="end"/>
+      </w:r>
+      <w:r>
+        <w:rPr>
+          <w:color w:val="auto"/>
+          <w:lang w:val="pt-BR"/>
+        </w:rPr>
+        <w:t>. Comandos nos quais a cláusula WITH LOCK não está disponível</w:t>
+      </w:r>
+    </w:p>
+    <w:tbl>
+      <w:tblPr>
+        <w:tblStyle w:val="GradeMdia1"/>
+        <w:tblW w:w="0" w:type="auto"/>
+        <w:tblInd w:w="1008" w:type="dxa"/>
+        <w:tblLook w:val="04A0"/>
+      </w:tblPr>
+      <w:tblGrid>
+        <w:gridCol w:w="7848"/>
+      </w:tblGrid>
+      <w:tr>
+        <w:trPr>
+          <w:cnfStyle w:val="100000000000"/>
+        </w:trPr>
+        <w:tc>
+          <w:tcPr>
+            <w:cnfStyle w:val="001000000000"/>
+            <w:tcW w:w="7848" w:type="dxa"/>
+          </w:tcPr>
+          <w:p>
+            <w:pPr>
+              <w:rPr>
+                <w:lang w:val="pt-BR"/>
+              </w:rPr>
+            </w:pPr>
+            <w:r>
+              <w:rPr>
+                <w:lang w:val="pt-BR"/>
+              </w:rPr>
+              <w:t>Subconsultas</w:t>
+            </w:r>
+          </w:p>
+        </w:tc>
+      </w:tr>
+      <w:tr>
+        <w:trPr>
+          <w:cnfStyle w:val="000000100000"/>
+        </w:trPr>
+        <w:tc>
+          <w:tcPr>
+            <w:cnfStyle w:val="001000000000"/>
+            <w:tcW w:w="7848" w:type="dxa"/>
+          </w:tcPr>
+          <w:p>
+            <w:pPr>
+              <w:rPr>
+                <w:lang w:val="pt-BR"/>
+              </w:rPr>
+            </w:pPr>
+            <w:r>
+              <w:rPr>
+                <w:lang w:val="pt-BR"/>
+              </w:rPr>
+              <w:t>Views</w:t>
+            </w:r>
+          </w:p>
+        </w:tc>
+      </w:tr>
+      <w:tr>
+        <w:tc>
+          <w:tcPr>
+            <w:cnfStyle w:val="001000000000"/>
+            <w:tcW w:w="7848" w:type="dxa"/>
+          </w:tcPr>
+          <w:p>
+            <w:pPr>
+              <w:rPr>
+                <w:lang w:val="pt-BR"/>
+              </w:rPr>
+            </w:pPr>
+            <w:r>
+              <w:rPr>
+                <w:lang w:val="pt-BR"/>
+              </w:rPr>
+              <w:t>Consultas que utilizam qualquer tipo de JOIN</w:t>
+            </w:r>
+          </w:p>
+        </w:tc>
+      </w:tr>
+      <w:tr>
+        <w:trPr>
+          <w:cnfStyle w:val="000000100000"/>
+        </w:trPr>
+        <w:tc>
+          <w:tcPr>
+            <w:cnfStyle w:val="001000000000"/>
+            <w:tcW w:w="7848" w:type="dxa"/>
+          </w:tcPr>
+          <w:p>
+            <w:pPr>
+              <w:rPr>
+                <w:lang w:val="pt-BR"/>
+              </w:rPr>
+            </w:pPr>
+            <w:r>
+              <w:rPr>
+                <w:lang w:val="pt-BR"/>
+              </w:rPr>
+              <w:t>Consultas que utilizam o operador DISTINCT, a cláusula GROUP BY ou qualquer outra operação de agregação</w:t>
+            </w:r>
+          </w:p>
+        </w:tc>
+      </w:tr>
+      <w:tr>
+        <w:tc>
+          <w:tcPr>
+            <w:cnfStyle w:val="001000000000"/>
+            <w:tcW w:w="7848" w:type="dxa"/>
+          </w:tcPr>
+          <w:p>
+            <w:pPr>
+              <w:rPr>
+                <w:lang w:val="pt-BR"/>
+              </w:rPr>
+            </w:pPr>
+            <w:r>
+              <w:rPr>
+                <w:lang w:val="pt-BR"/>
+              </w:rPr>
+              <w:t>Funções que retornam dados em forma de cursor ou tabela</w:t>
+            </w:r>
+          </w:p>
+        </w:tc>
+      </w:tr>
+      <w:tr>
+        <w:trPr>
+          <w:cnfStyle w:val="000000100000"/>
+        </w:trPr>
+        <w:tc>
+          <w:tcPr>
+            <w:cnfStyle w:val="001000000000"/>
+            <w:tcW w:w="7848" w:type="dxa"/>
+          </w:tcPr>
+          <w:p>
+            <w:pPr>
+              <w:rPr>
+                <w:lang w:val="pt-BR"/>
+              </w:rPr>
+            </w:pPr>
+            <w:r>
+              <w:rPr>
+                <w:lang w:val="pt-BR"/>
+              </w:rPr>
+              <w:t xml:space="preserve">Consultas a tabelas que não pertencem ao SGBD que você está trabalhando, mas sim a outro SGBD (quando se consulta tabela por meio de </w:t>
+            </w:r>
+            <w:r>
+              <w:rPr>
+                <w:i/>
+                <w:lang w:val="pt-BR"/>
+              </w:rPr>
+              <w:t>linked Server</w:t>
+            </w:r>
+            <w:r>
+              <w:rPr>
+                <w:lang w:val="pt-BR"/>
+              </w:rPr>
+              <w:t>)</w:t>
+            </w:r>
+          </w:p>
+        </w:tc>
+      </w:tr>
+    </w:tbl>
+    <w:p>
+      <w:pPr>
+        <w:rPr>
+          <w:lang w:val="pt-BR"/>
+        </w:rPr>
+      </w:pPr>
+    </w:p>
+    <w:p>
+      <w:pPr>
         <w:rPr>
           <w:lang w:val="pt-BR"/>
         </w:rPr>
@@ -23920,15 +25169,15 @@
         </w:numPr>
         <w:spacing w:after="240"/>
       </w:pPr>
-      <w:bookmarkStart w:id="53" w:name="_Toc296878231"/>
+      <w:bookmarkStart w:id="54" w:name="_Toc297157764"/>
       <w:r>
         <w:lastRenderedPageBreak/>
         <w:t xml:space="preserve">Parâmetros de </w:t>
       </w:r>
-      <w:bookmarkEnd w:id="53"/>
       <w:r>
         <w:t>Transação</w:t>
       </w:r>
+      <w:bookmarkEnd w:id="54"/>
     </w:p>
     <w:p>
       <w:pPr>
@@ -23948,71 +25197,37 @@
         <w:rPr>
           <w:lang w:val="pt-BR"/>
         </w:rPr>
-        <w:t xml:space="preserve"> armazenados em uma área da transação chamada de </w:t>
-      </w:r>
-      <w:proofErr w:type="spellStart"/>
+        <w:t xml:space="preserve"> armazenados em uma área da transação chamada de Transaction Parameter Buffer (TPB)</w:t>
+      </w:r>
       <w:r>
         <w:rPr>
           <w:lang w:val="pt-BR"/>
         </w:rPr>
-        <w:t>Transaction</w:t>
-      </w:r>
-      <w:proofErr w:type="spellEnd"/>
+        <w:t xml:space="preserve">, </w:t>
+      </w:r>
       <w:r>
         <w:rPr>
           <w:lang w:val="pt-BR"/>
         </w:rPr>
+        <w:t>pois se</w:t>
+      </w:r>
+      <w:r>
+        <w:rPr>
+          <w:lang w:val="pt-BR"/>
+        </w:rPr>
         <w:t xml:space="preserve"> </w:t>
       </w:r>
-      <w:proofErr w:type="spellStart"/>
       <w:r>
         <w:rPr>
           <w:lang w:val="pt-BR"/>
         </w:rPr>
-        <w:t>Parameter</w:t>
-      </w:r>
-      <w:proofErr w:type="spellEnd"/>
+        <w:t>pode ter alguns problemas lógicos quando existem</w:t>
+      </w:r>
       <w:r>
         <w:rPr>
           <w:lang w:val="pt-BR"/>
         </w:rPr>
-        <w:t xml:space="preserve"> Buffer (TPB)</w:t>
-      </w:r>
-      <w:r>
-        <w:rPr>
-          <w:lang w:val="pt-BR"/>
-        </w:rPr>
-        <w:t>, tais quais podem ser a chave para resolver alguns pr</w:t>
-      </w:r>
-      <w:r>
-        <w:rPr>
-          <w:lang w:val="pt-BR"/>
-        </w:rPr>
-        <w:t xml:space="preserve">oblemas lógicos que aparecem em </w:t>
-      </w:r>
-      <w:r>
-        <w:rPr>
-          <w:lang w:val="pt-BR"/>
-        </w:rPr>
-        <w:t>um desenvolv</w:t>
-      </w:r>
-      <w:r>
-        <w:rPr>
-          <w:lang w:val="pt-BR"/>
-        </w:rPr>
-        <w:t xml:space="preserve">imento do tipo cliente-servidor, já que em aplicações deste tipo </w:t>
-      </w:r>
-      <w:r>
-        <w:rPr>
-          <w:lang w:val="pt-BR"/>
-        </w:rPr>
-        <w:t>podem-se</w:t>
-      </w:r>
-      <w:r>
-        <w:rPr>
-          <w:lang w:val="pt-BR"/>
-        </w:rPr>
-        <w:t xml:space="preserve"> ter várias transações atuando num mesmo banco de dados.</w:t>
+        <w:t xml:space="preserve"> várias transações atuando num mesmo banco de dados.</w:t>
       </w:r>
     </w:p>
     <w:p>
@@ -24045,16 +25260,18 @@
         </w:numPr>
         <w:spacing w:before="240"/>
       </w:pPr>
+      <w:bookmarkStart w:id="55" w:name="_Toc297157765"/>
       <w:r>
         <w:t>Classificando os parâmetros</w:t>
       </w:r>
+      <w:bookmarkEnd w:id="55"/>
     </w:p>
     <w:p>
       <w:pPr>
         <w:pStyle w:val="PargrafodaLista"/>
         <w:numPr>
           <w:ilvl w:val="2"/>
-          <w:numId w:val="49"/>
+          <w:numId w:val="48"/>
         </w:numPr>
         <w:spacing w:after="0" w:line="276" w:lineRule="auto"/>
         <w:rPr>
@@ -24089,27 +25306,325 @@
         <w:rPr>
           <w:lang w:val="pt-BR"/>
         </w:rPr>
-        <w:t>A</w:t>
+        <w:t xml:space="preserve">Especifica </w:t>
       </w:r>
       <w:r>
         <w:rPr>
           <w:lang w:val="pt-BR"/>
         </w:rPr>
-        <w:t xml:space="preserve">s atualizações não devem ser tornadas visíveis para outras transações até o </w:t>
-      </w:r>
-      <w:proofErr w:type="spellStart"/>
+        <w:t xml:space="preserve">se </w:t>
+      </w:r>
       <w:r>
         <w:rPr>
           <w:lang w:val="pt-BR"/>
         </w:rPr>
+        <w:t xml:space="preserve">as transações se elas são </w:t>
+      </w:r>
+      <w:r>
+        <w:rPr>
+          <w:lang w:val="pt-BR"/>
+        </w:rPr>
+        <w:t xml:space="preserve">visíveis </w:t>
+      </w:r>
+      <w:r>
+        <w:rPr>
+          <w:lang w:val="pt-BR"/>
+        </w:rPr>
+        <w:t xml:space="preserve">ou não </w:t>
+      </w:r>
+      <w:r>
+        <w:rPr>
+          <w:lang w:val="pt-BR"/>
+        </w:rPr>
+        <w:t xml:space="preserve">para outras transações até o </w:t>
+      </w:r>
+      <w:r>
+        <w:rPr>
+          <w:i/>
+          <w:lang w:val="pt-BR"/>
+        </w:rPr>
         <w:t>commit</w:t>
       </w:r>
-      <w:proofErr w:type="spellEnd"/>
       <w:r>
         <w:rPr>
           <w:lang w:val="pt-BR"/>
         </w:rPr>
         <w:t>.</w:t>
+      </w:r>
+    </w:p>
+    <w:p>
+      <w:pPr>
+        <w:pStyle w:val="PargrafodaLista"/>
+        <w:numPr>
+          <w:ilvl w:val="0"/>
+          <w:numId w:val="49"/>
+        </w:numPr>
+        <w:spacing w:before="120" w:after="0" w:line="276" w:lineRule="auto"/>
+        <w:contextualSpacing w:val="0"/>
+        <w:rPr>
+          <w:i/>
+          <w:lang w:val="pt-BR"/>
+        </w:rPr>
+      </w:pPr>
+      <w:r>
+        <w:rPr>
+          <w:i/>
+          <w:lang w:val="pt-BR"/>
+        </w:rPr>
+        <w:t>Consistency</w:t>
+      </w:r>
+      <w:r>
+        <w:rPr>
+          <w:lang w:val="pt-BR"/>
+        </w:rPr>
+        <w:t>:</w:t>
+      </w:r>
+      <w:r>
+        <w:rPr>
+          <w:lang w:val="pt-BR"/>
+        </w:rPr>
+        <w:t xml:space="preserve"> Esse nível de isolamento é o mais r</w:t>
+      </w:r>
+      <w:r>
+        <w:rPr>
+          <w:lang w:val="pt-BR"/>
+        </w:rPr>
+        <w:t xml:space="preserve">estrito. As tabelas são travadas </w:t>
+      </w:r>
+      <w:r>
+        <w:rPr>
+          <w:lang w:val="pt-BR"/>
+        </w:rPr>
+        <w:t>para que nenhuma outra transação concorrente possa ter acesso de escrita (gravar)</w:t>
+      </w:r>
+      <w:r>
+        <w:rPr>
+          <w:lang w:val="pt-BR"/>
+        </w:rPr>
+        <w:t>. A transação detém o bloqueio estrito da tabela.</w:t>
+      </w:r>
+    </w:p>
+    <w:p>
+      <w:pPr>
+        <w:pStyle w:val="PargrafodaLista"/>
+        <w:numPr>
+          <w:ilvl w:val="0"/>
+          <w:numId w:val="49"/>
+        </w:numPr>
+        <w:spacing w:before="120" w:after="0" w:line="276" w:lineRule="auto"/>
+        <w:contextualSpacing w:val="0"/>
+        <w:rPr>
+          <w:i/>
+          <w:lang w:val="pt-BR"/>
+        </w:rPr>
+      </w:pPr>
+      <w:r>
+        <w:rPr>
+          <w:i/>
+          <w:lang w:val="pt-BR"/>
+        </w:rPr>
+        <w:t xml:space="preserve">Concurrency </w:t>
+      </w:r>
+      <w:r>
+        <w:rPr>
+          <w:lang w:val="pt-BR"/>
+        </w:rPr>
+        <w:t>(default):</w:t>
+      </w:r>
+      <w:r>
+        <w:rPr>
+          <w:lang w:val="pt-BR"/>
+        </w:rPr>
+        <w:t xml:space="preserve"> Permite o acesso concorrente entre transações. Uma transação será capaz de ler </w:t>
+      </w:r>
+      <w:r>
+        <w:rPr>
+          <w:lang w:val="pt-BR"/>
+        </w:rPr>
+        <w:t>informações</w:t>
+      </w:r>
+      <w:r>
+        <w:rPr>
+          <w:lang w:val="pt-BR"/>
+        </w:rPr>
+        <w:t xml:space="preserve"> de uma </w:t>
+      </w:r>
+      <w:r>
+        <w:rPr>
+          <w:lang w:val="pt-BR"/>
+        </w:rPr>
+        <w:t xml:space="preserve">tabela que estão sendo alteradas por outras transações mesmo que estas não tenham sido </w:t>
+      </w:r>
+      <w:r>
+        <w:rPr>
+          <w:i/>
+          <w:lang w:val="pt-BR"/>
+        </w:rPr>
+        <w:t>commitadas</w:t>
+      </w:r>
+      <w:r>
+        <w:rPr>
+          <w:lang w:val="pt-BR"/>
+        </w:rPr>
+        <w:t xml:space="preserve">. Importante lembrar que </w:t>
+      </w:r>
+      <w:r>
+        <w:rPr>
+          <w:lang w:val="pt-BR"/>
+        </w:rPr>
+        <w:t xml:space="preserve">uma transação </w:t>
+      </w:r>
+      <w:r>
+        <w:rPr>
+          <w:lang w:val="pt-BR"/>
+        </w:rPr>
+        <w:t xml:space="preserve">iniciada </w:t>
+      </w:r>
+      <w:r>
+        <w:rPr>
+          <w:lang w:val="pt-BR"/>
+        </w:rPr>
+        <w:t xml:space="preserve">configurada como </w:t>
+      </w:r>
+      <w:r>
+        <w:rPr>
+          <w:lang w:val="pt-BR"/>
+        </w:rPr>
+        <w:t>concurrency</w:t>
+      </w:r>
+      <w:r>
+        <w:rPr>
+          <w:lang w:val="pt-BR"/>
+        </w:rPr>
+        <w:t xml:space="preserve"> não conseguirá grav</w:t>
+      </w:r>
+      <w:r>
+        <w:rPr>
+          <w:lang w:val="pt-BR"/>
+        </w:rPr>
+        <w:t xml:space="preserve">ar em registros modificados ou </w:t>
+      </w:r>
+      <w:r>
+        <w:rPr>
+          <w:i/>
+          <w:lang w:val="pt-BR"/>
+        </w:rPr>
+        <w:t>commitados</w:t>
+      </w:r>
+      <w:r>
+        <w:rPr>
+          <w:lang w:val="pt-BR"/>
+        </w:rPr>
+        <w:t xml:space="preserve"> por outras transações</w:t>
+      </w:r>
+      <w:r>
+        <w:rPr>
+          <w:lang w:val="pt-BR"/>
+        </w:rPr>
+        <w:t xml:space="preserve"> concorrentes a esta.</w:t>
+      </w:r>
+    </w:p>
+    <w:p>
+      <w:pPr>
+        <w:pStyle w:val="PargrafodaLista"/>
+        <w:numPr>
+          <w:ilvl w:val="0"/>
+          <w:numId w:val="49"/>
+        </w:numPr>
+        <w:spacing w:before="120" w:after="0" w:line="276" w:lineRule="auto"/>
+        <w:contextualSpacing w:val="0"/>
+        <w:rPr>
+          <w:i/>
+          <w:lang w:val="pt-BR"/>
+        </w:rPr>
+      </w:pPr>
+      <w:r>
+        <w:rPr>
+          <w:i/>
+          <w:lang w:val="pt-BR"/>
+        </w:rPr>
+        <w:t>Read_committed</w:t>
+      </w:r>
+      <w:r>
+        <w:rPr>
+          <w:lang w:val="pt-BR"/>
+        </w:rPr>
+        <w:t>:</w:t>
+      </w:r>
+      <w:r>
+        <w:rPr>
+          <w:lang w:val="pt-BR"/>
+        </w:rPr>
+        <w:t xml:space="preserve"> I</w:t>
+      </w:r>
+      <w:r>
+        <w:rPr>
+          <w:lang w:val="pt-BR"/>
+        </w:rPr>
+        <w:t xml:space="preserve">mplementa as características de </w:t>
+      </w:r>
+      <w:r>
+        <w:rPr>
+          <w:lang w:val="pt-BR"/>
+        </w:rPr>
+        <w:t>concurrency</w:t>
+      </w:r>
+      <w:r>
+        <w:rPr>
+          <w:lang w:val="pt-BR"/>
+        </w:rPr>
+        <w:t xml:space="preserve">, porém agora, a transação pode modificar informações que foram </w:t>
+      </w:r>
+      <w:r>
+        <w:rPr>
+          <w:i/>
+          <w:lang w:val="pt-BR"/>
+        </w:rPr>
+        <w:t>commitadas</w:t>
+      </w:r>
+      <w:r>
+        <w:rPr>
+          <w:lang w:val="pt-BR"/>
+        </w:rPr>
+        <w:t xml:space="preserve"> por outras transações depois que ela foi iniciada.</w:t>
+      </w:r>
+    </w:p>
+    <w:p>
+      <w:pPr>
+        <w:pStyle w:val="PargrafodaLista"/>
+        <w:numPr>
+          <w:ilvl w:val="2"/>
+          <w:numId w:val="48"/>
+        </w:numPr>
+        <w:spacing w:before="120" w:after="0" w:line="276" w:lineRule="auto"/>
+        <w:contextualSpacing w:val="0"/>
+        <w:rPr>
+          <w:b/>
+          <w:lang w:val="pt-BR"/>
+        </w:rPr>
+      </w:pPr>
+      <w:r>
+        <w:rPr>
+          <w:b/>
+          <w:lang w:val="pt-BR"/>
+        </w:rPr>
+        <w:t>Resolução de conflito</w:t>
+      </w:r>
+    </w:p>
+    <w:p>
+      <w:pPr>
+        <w:pStyle w:val="PargrafodaLista"/>
+        <w:spacing w:after="0" w:line="276" w:lineRule="auto"/>
+        <w:ind w:left="1224"/>
+        <w:rPr>
+          <w:lang w:val="pt-BR"/>
+        </w:rPr>
+      </w:pPr>
+      <w:r>
+        <w:rPr>
+          <w:lang w:val="pt-BR"/>
+        </w:rPr>
+        <w:t>Definição: A ação que será tomada, caso haja um conflito de acesso durante a escrita.</w:t>
       </w:r>
     </w:p>
     <w:p>
@@ -24119,65 +25634,35 @@
           <w:ilvl w:val="0"/>
           <w:numId w:val="50"/>
         </w:numPr>
-        <w:spacing w:before="120" w:after="0" w:line="276" w:lineRule="auto"/>
-        <w:contextualSpacing w:val="0"/>
+        <w:spacing w:after="0" w:line="276" w:lineRule="auto"/>
+        <w:rPr>
+          <w:lang w:val="pt-BR"/>
+        </w:rPr>
+      </w:pPr>
+      <w:r>
         <w:rPr>
           <w:i/>
           <w:lang w:val="pt-BR"/>
         </w:rPr>
-      </w:pPr>
-      <w:proofErr w:type="spellStart"/>
-      <w:r>
-        <w:rPr>
-          <w:i/>
+        <w:t>Wait</w:t>
+      </w:r>
+      <w:r>
+        <w:rPr>
           <w:lang w:val="pt-BR"/>
         </w:rPr>
-        <w:t>Consistency</w:t>
-      </w:r>
-      <w:proofErr w:type="spellEnd"/>
+        <w:t xml:space="preserve"> (default):</w:t>
+      </w:r>
       <w:r>
         <w:rPr>
           <w:lang w:val="pt-BR"/>
         </w:rPr>
-        <w:t>:</w:t>
+        <w:t xml:space="preserve"> </w:t>
       </w:r>
       <w:r>
         <w:rPr>
           <w:lang w:val="pt-BR"/>
         </w:rPr>
-        <w:t xml:space="preserve"> Esse nível de isolamento é o mais r</w:t>
-      </w:r>
-      <w:r>
-        <w:rPr>
-          <w:lang w:val="pt-BR"/>
-        </w:rPr>
-        <w:t xml:space="preserve">estrito oferecido pelo </w:t>
-      </w:r>
-      <w:proofErr w:type="spellStart"/>
-      <w:r>
-        <w:rPr>
-          <w:lang w:val="pt-BR"/>
-        </w:rPr>
-        <w:t>Firebird</w:t>
-      </w:r>
-      <w:proofErr w:type="spellEnd"/>
-      <w:r>
-        <w:rPr>
-          <w:lang w:val="pt-BR"/>
-        </w:rPr>
-        <w:t xml:space="preserve">. As tabelas são travadas </w:t>
-      </w:r>
-      <w:r>
-        <w:rPr>
-          <w:lang w:val="pt-BR"/>
-        </w:rPr>
-        <w:t>para que nenhuma outra transação concorrente possa ter acesso de escrita (gravar)</w:t>
-      </w:r>
-      <w:r>
-        <w:rPr>
-          <w:lang w:val="pt-BR"/>
-        </w:rPr>
-        <w:t>, isto é, nenhuma transação é visível para ela.</w:t>
+        <w:t>Indica que a transação irá esperar até que uma resolução do conflito seja efetuada e então tentar novamente.</w:t>
       </w:r>
     </w:p>
     <w:p>
@@ -24187,303 +25672,29 @@
           <w:ilvl w:val="0"/>
           <w:numId w:val="50"/>
         </w:numPr>
-        <w:spacing w:before="120" w:after="0" w:line="276" w:lineRule="auto"/>
-        <w:contextualSpacing w:val="0"/>
+        <w:spacing w:after="0" w:line="276" w:lineRule="auto"/>
+        <w:rPr>
+          <w:lang w:val="pt-BR"/>
+        </w:rPr>
+      </w:pPr>
+      <w:r>
         <w:rPr>
           <w:i/>
           <w:lang w:val="pt-BR"/>
         </w:rPr>
-      </w:pPr>
-      <w:proofErr w:type="spellStart"/>
-      <w:r>
-        <w:rPr>
-          <w:i/>
+        <w:t>Nowait</w:t>
+      </w:r>
+      <w:r>
+        <w:rPr>
           <w:lang w:val="pt-BR"/>
         </w:rPr>
-        <w:t>Concurrency</w:t>
-      </w:r>
-      <w:proofErr w:type="spellEnd"/>
-      <w:r>
-        <w:rPr>
-          <w:i/>
+        <w:t>:</w:t>
+      </w:r>
+      <w:r>
+        <w:rPr>
           <w:lang w:val="pt-BR"/>
         </w:rPr>
-        <w:t xml:space="preserve"> </w:t>
-      </w:r>
-      <w:r>
-        <w:rPr>
-          <w:lang w:val="pt-BR"/>
-        </w:rPr>
-        <w:t>(default):</w:t>
-      </w:r>
-      <w:r>
-        <w:rPr>
-          <w:lang w:val="pt-BR"/>
-        </w:rPr>
-        <w:t xml:space="preserve"> Permite o acesso concorrente entre transações. Uma transação será capaz de ler </w:t>
-      </w:r>
-      <w:r>
-        <w:rPr>
-          <w:lang w:val="pt-BR"/>
-        </w:rPr>
-        <w:t>informações</w:t>
-      </w:r>
-      <w:r>
-        <w:rPr>
-          <w:lang w:val="pt-BR"/>
-        </w:rPr>
-        <w:t xml:space="preserve"> de uma </w:t>
-      </w:r>
-      <w:r>
-        <w:rPr>
-          <w:lang w:val="pt-BR"/>
-        </w:rPr>
-        <w:t xml:space="preserve">tabela que estão sendo alteradas por outras transações mesmo que estas não tenham sido </w:t>
-      </w:r>
-      <w:proofErr w:type="spellStart"/>
-      <w:r>
-        <w:rPr>
-          <w:i/>
-          <w:lang w:val="pt-BR"/>
-        </w:rPr>
-        <w:t>commitadas</w:t>
-      </w:r>
-      <w:proofErr w:type="spellEnd"/>
-      <w:r>
-        <w:rPr>
-          <w:lang w:val="pt-BR"/>
-        </w:rPr>
-        <w:t xml:space="preserve">. Importante lembrar é que uma </w:t>
-      </w:r>
-    </w:p>
-    <w:p>
-      <w:pPr>
-        <w:pStyle w:val="PargrafodaLista"/>
-        <w:numPr>
-          <w:ilvl w:val="0"/>
-          <w:numId w:val="50"/>
-        </w:numPr>
-        <w:spacing w:before="120" w:after="0" w:line="276" w:lineRule="auto"/>
-        <w:contextualSpacing w:val="0"/>
-        <w:rPr>
-          <w:i/>
-          <w:lang w:val="pt-BR"/>
-        </w:rPr>
-      </w:pPr>
-      <w:proofErr w:type="spellStart"/>
-      <w:r>
-        <w:rPr>
-          <w:i/>
-          <w:lang w:val="pt-BR"/>
-        </w:rPr>
-        <w:t>Read_committed</w:t>
-      </w:r>
-      <w:proofErr w:type="spellEnd"/>
-      <w:r>
-        <w:rPr>
-          <w:lang w:val="pt-BR"/>
-        </w:rPr>
-        <w:t>:</w:t>
-      </w:r>
-    </w:p>
-    <w:p>
-      <w:pPr>
-        <w:pStyle w:val="PargrafodaLista"/>
-        <w:numPr>
-          <w:ilvl w:val="2"/>
-          <w:numId w:val="49"/>
-        </w:numPr>
-        <w:spacing w:before="120" w:after="0" w:line="276" w:lineRule="auto"/>
-        <w:contextualSpacing w:val="0"/>
-        <w:rPr>
-          <w:b/>
-          <w:lang w:val="pt-BR"/>
-        </w:rPr>
-      </w:pPr>
-      <w:r>
-        <w:rPr>
-          <w:b/>
-          <w:lang w:val="pt-BR"/>
-        </w:rPr>
-        <w:t>Resolução de conflito</w:t>
-      </w:r>
-    </w:p>
-    <w:p>
-      <w:pPr>
-        <w:pStyle w:val="PargrafodaLista"/>
-        <w:spacing w:after="0" w:line="276" w:lineRule="auto"/>
-        <w:ind w:left="1224"/>
-        <w:rPr>
-          <w:lang w:val="pt-BR"/>
-        </w:rPr>
-      </w:pPr>
-      <w:r>
-        <w:rPr>
-          <w:lang w:val="pt-BR"/>
-        </w:rPr>
-        <w:t>Definição: A ação que será tomada, caso haja um conflito de acesso durante a escrita.</w:t>
-      </w:r>
-    </w:p>
-    <w:p>
-      <w:pPr>
-        <w:pStyle w:val="PargrafodaLista"/>
-        <w:numPr>
-          <w:ilvl w:val="0"/>
-          <w:numId w:val="51"/>
-        </w:numPr>
-        <w:spacing w:after="0" w:line="276" w:lineRule="auto"/>
-        <w:rPr>
-          <w:lang w:val="pt-BR"/>
-        </w:rPr>
-      </w:pPr>
-      <w:proofErr w:type="spellStart"/>
-      <w:r>
-        <w:rPr>
-          <w:i/>
-          <w:lang w:val="pt-BR"/>
-        </w:rPr>
-        <w:t>Wait</w:t>
-      </w:r>
-      <w:proofErr w:type="spellEnd"/>
-      <w:r>
-        <w:rPr>
-          <w:lang w:val="pt-BR"/>
-        </w:rPr>
-        <w:t xml:space="preserve"> (default):</w:t>
-      </w:r>
-    </w:p>
-    <w:p>
-      <w:pPr>
-        <w:pStyle w:val="PargrafodaLista"/>
-        <w:numPr>
-          <w:ilvl w:val="0"/>
-          <w:numId w:val="51"/>
-        </w:numPr>
-        <w:spacing w:after="0" w:line="276" w:lineRule="auto"/>
-        <w:rPr>
-          <w:lang w:val="pt-BR"/>
-        </w:rPr>
-      </w:pPr>
-      <w:proofErr w:type="spellStart"/>
-      <w:r>
-        <w:rPr>
-          <w:i/>
-          <w:lang w:val="pt-BR"/>
-        </w:rPr>
-        <w:t>Nowait</w:t>
-      </w:r>
-      <w:proofErr w:type="spellEnd"/>
-      <w:r>
-        <w:rPr>
-          <w:lang w:val="pt-BR"/>
-        </w:rPr>
-        <w:t>:</w:t>
-      </w:r>
-    </w:p>
-    <w:p>
-      <w:pPr>
-        <w:pStyle w:val="PargrafodaLista"/>
-        <w:numPr>
-          <w:ilvl w:val="2"/>
-          <w:numId w:val="49"/>
-        </w:numPr>
-        <w:spacing w:before="120" w:after="0" w:line="276" w:lineRule="auto"/>
-        <w:contextualSpacing w:val="0"/>
-        <w:rPr>
-          <w:b/>
-          <w:lang w:val="pt-BR"/>
-        </w:rPr>
-      </w:pPr>
-      <w:r>
-        <w:rPr>
-          <w:b/>
-          <w:lang w:val="pt-BR"/>
-        </w:rPr>
-        <w:t>Tipo de acesso</w:t>
-      </w:r>
-    </w:p>
-    <w:p>
-      <w:pPr>
-        <w:spacing w:after="0" w:line="276" w:lineRule="auto"/>
-        <w:ind w:left="1224"/>
-        <w:rPr>
-          <w:lang w:val="pt-BR"/>
-        </w:rPr>
-      </w:pPr>
-      <w:r>
-        <w:rPr>
-          <w:lang w:val="pt-BR"/>
-        </w:rPr>
-        <w:t>Definição:</w:t>
-      </w:r>
-      <w:r>
-        <w:rPr>
-          <w:lang w:val="pt-BR"/>
-        </w:rPr>
-        <w:t xml:space="preserve"> Tipo de acesso que uma transação terá permissão para executar em um determinado banco de dados.</w:t>
-      </w:r>
-    </w:p>
-    <w:p>
-      <w:pPr>
-        <w:pStyle w:val="PargrafodaLista"/>
-        <w:numPr>
-          <w:ilvl w:val="0"/>
-          <w:numId w:val="52"/>
-        </w:numPr>
-        <w:spacing w:after="0" w:line="276" w:lineRule="auto"/>
-        <w:rPr>
-          <w:i/>
-          <w:lang w:val="pt-BR"/>
-        </w:rPr>
-      </w:pPr>
-      <w:proofErr w:type="spellStart"/>
-      <w:r>
-        <w:rPr>
-          <w:i/>
-          <w:lang w:val="pt-BR"/>
-        </w:rPr>
-        <w:t>Read</w:t>
-      </w:r>
-      <w:proofErr w:type="spellEnd"/>
-      <w:r>
-        <w:rPr>
-          <w:lang w:val="pt-BR"/>
-        </w:rPr>
-        <w:t>:</w:t>
-      </w:r>
-      <w:r>
-        <w:rPr>
-          <w:lang w:val="pt-BR"/>
-        </w:rPr>
-        <w:t xml:space="preserve"> Identifica que </w:t>
-      </w:r>
-    </w:p>
-    <w:p>
-      <w:pPr>
-        <w:pStyle w:val="PargrafodaLista"/>
-        <w:numPr>
-          <w:ilvl w:val="0"/>
-          <w:numId w:val="52"/>
-        </w:numPr>
-        <w:spacing w:after="0" w:line="276" w:lineRule="auto"/>
-        <w:rPr>
-          <w:lang w:val="pt-BR"/>
-        </w:rPr>
-      </w:pPr>
-      <w:proofErr w:type="spellStart"/>
-      <w:r>
-        <w:rPr>
-          <w:i/>
-          <w:lang w:val="pt-BR"/>
-        </w:rPr>
-        <w:t>Write</w:t>
-      </w:r>
-      <w:proofErr w:type="spellEnd"/>
-      <w:r>
-        <w:rPr>
-          <w:lang w:val="pt-BR"/>
-        </w:rPr>
-        <w:t xml:space="preserve"> (default):</w:t>
+        <w:t xml:space="preserve"> Indica que a transação irá retornar uma mensagem de erro assim que ocorrer um bloqueio de uma tabela.</w:t>
       </w:r>
     </w:p>
     <w:p>
@@ -24536,12 +25747,12 @@
         </w:numPr>
         <w:spacing w:before="0" w:after="240"/>
       </w:pPr>
-      <w:bookmarkStart w:id="54" w:name="_Toc296878232"/>
+      <w:bookmarkStart w:id="56" w:name="_Toc297157766"/>
       <w:r>
         <w:lastRenderedPageBreak/>
         <w:t>Interface Gráfica</w:t>
       </w:r>
-      <w:bookmarkEnd w:id="54"/>
+      <w:bookmarkEnd w:id="56"/>
     </w:p>
     <w:p>
       <w:pPr>
@@ -24574,7 +25785,7 @@
                     </pic:cNvPicPr>
                   </pic:nvPicPr>
                   <pic:blipFill>
-                    <a:blip r:embed="rId12"/>
+                    <a:blip r:embed="rId21"/>
                     <a:srcRect/>
                     <a:stretch>
                       <a:fillRect/>
@@ -24631,7 +25842,7 @@
                     </pic:cNvPicPr>
                   </pic:nvPicPr>
                   <pic:blipFill>
-                    <a:blip r:embed="rId13"/>
+                    <a:blip r:embed="rId22"/>
                     <a:srcRect/>
                     <a:stretch>
                       <a:fillRect/>
@@ -24691,7 +25902,7 @@
                     </pic:cNvPicPr>
                   </pic:nvPicPr>
                   <pic:blipFill>
-                    <a:blip r:embed="rId14"/>
+                    <a:blip r:embed="rId23"/>
                     <a:srcRect/>
                     <a:stretch>
                       <a:fillRect/>
@@ -24748,7 +25959,7 @@
                     </pic:cNvPicPr>
                   </pic:nvPicPr>
                   <pic:blipFill>
-                    <a:blip r:embed="rId15"/>
+                    <a:blip r:embed="rId24"/>
                     <a:srcRect/>
                     <a:stretch>
                       <a:fillRect/>
@@ -24820,7 +26031,7 @@
                     </pic:cNvPicPr>
                   </pic:nvPicPr>
                   <pic:blipFill>
-                    <a:blip r:embed="rId16"/>
+                    <a:blip r:embed="rId25"/>
                     <a:srcRect/>
                     <a:stretch>
                       <a:fillRect/>
@@ -24876,7 +26087,7 @@
                     </pic:cNvPicPr>
                   </pic:nvPicPr>
                   <pic:blipFill>
-                    <a:blip r:embed="rId17"/>
+                    <a:blip r:embed="rId26"/>
                     <a:srcRect/>
                     <a:stretch>
                       <a:fillRect/>
@@ -24926,7 +26137,7 @@
           <w:numId w:val="4"/>
         </w:numPr>
       </w:pPr>
-      <w:bookmarkStart w:id="55" w:name="_Toc296878233"/>
+      <w:bookmarkStart w:id="57" w:name="_Toc297157767"/>
       <w:r>
         <w:lastRenderedPageBreak/>
         <w:t xml:space="preserve">Listagem Código Fonte </w:t>
@@ -24937,7 +26148,7 @@
         </w:rPr>
         <w:t>(código)</w:t>
       </w:r>
-      <w:bookmarkEnd w:id="55"/>
+      <w:bookmarkEnd w:id="57"/>
     </w:p>
     <w:p>
       <w:pPr>
@@ -24948,11 +26159,11 @@
         </w:numPr>
         <w:spacing w:before="240"/>
       </w:pPr>
-      <w:bookmarkStart w:id="56" w:name="_Toc296878234"/>
+      <w:bookmarkStart w:id="58" w:name="_Toc297157768"/>
       <w:r>
         <w:t>Conexão</w:t>
       </w:r>
-      <w:bookmarkEnd w:id="56"/>
+      <w:bookmarkEnd w:id="58"/>
     </w:p>
     <w:p>
       <w:pPr>
@@ -24970,11 +26181,11 @@
         </w:numPr>
         <w:spacing w:before="240"/>
       </w:pPr>
-      <w:bookmarkStart w:id="57" w:name="_Toc296878235"/>
+      <w:bookmarkStart w:id="59" w:name="_Toc297157769"/>
       <w:r>
         <w:t>WITH LOCK</w:t>
       </w:r>
-      <w:bookmarkEnd w:id="57"/>
+      <w:bookmarkEnd w:id="59"/>
     </w:p>
     <w:p>
       <w:pPr>
@@ -25005,7 +26216,7 @@
           <w:highlight w:val="green"/>
         </w:rPr>
       </w:pPr>
-      <w:bookmarkStart w:id="58" w:name="_Toc296878236"/>
+      <w:bookmarkStart w:id="60" w:name="_Toc297157770"/>
       <w:r>
         <w:rPr>
           <w:highlight w:val="green"/>
@@ -25013,7 +26224,7 @@
         <w:lastRenderedPageBreak/>
         <w:t>Planejamento da Apresentação</w:t>
       </w:r>
-      <w:bookmarkEnd w:id="58"/>
+      <w:bookmarkEnd w:id="60"/>
     </w:p>
     <w:p>
       <w:pPr>
@@ -26027,119 +27238,6 @@
     </w:lvl>
   </w:abstractNum>
   <w:abstractNum w:abstractNumId="9">
-    <w:nsid w:val="1C812FD5"/>
-    <w:multiLevelType w:val="hybridMultilevel"/>
-    <w:tmpl w:val="63E4775C"/>
-    <w:lvl w:ilvl="0" w:tplc="04090001">
-      <w:start w:val="1"/>
-      <w:numFmt w:val="bullet"/>
-      <w:lvlText w:val=""/>
-      <w:lvlJc w:val="left"/>
-      <w:pPr>
-        <w:ind w:left="1944" w:hanging="360"/>
-      </w:pPr>
-      <w:rPr>
-        <w:rFonts w:ascii="Symbol" w:hAnsi="Symbol" w:hint="default"/>
-      </w:rPr>
-    </w:lvl>
-    <w:lvl w:ilvl="1" w:tplc="04090003" w:tentative="1">
-      <w:start w:val="1"/>
-      <w:numFmt w:val="bullet"/>
-      <w:lvlText w:val="o"/>
-      <w:lvlJc w:val="left"/>
-      <w:pPr>
-        <w:ind w:left="2664" w:hanging="360"/>
-      </w:pPr>
-      <w:rPr>
-        <w:rFonts w:ascii="Courier New" w:hAnsi="Courier New" w:cs="Courier New" w:hint="default"/>
-      </w:rPr>
-    </w:lvl>
-    <w:lvl w:ilvl="2" w:tplc="04090005" w:tentative="1">
-      <w:start w:val="1"/>
-      <w:numFmt w:val="bullet"/>
-      <w:lvlText w:val=""/>
-      <w:lvlJc w:val="left"/>
-      <w:pPr>
-        <w:ind w:left="3384" w:hanging="360"/>
-      </w:pPr>
-      <w:rPr>
-        <w:rFonts w:ascii="Wingdings" w:hAnsi="Wingdings" w:hint="default"/>
-      </w:rPr>
-    </w:lvl>
-    <w:lvl w:ilvl="3" w:tplc="04090001" w:tentative="1">
-      <w:start w:val="1"/>
-      <w:numFmt w:val="bullet"/>
-      <w:lvlText w:val=""/>
-      <w:lvlJc w:val="left"/>
-      <w:pPr>
-        <w:ind w:left="4104" w:hanging="360"/>
-      </w:pPr>
-      <w:rPr>
-        <w:rFonts w:ascii="Symbol" w:hAnsi="Symbol" w:hint="default"/>
-      </w:rPr>
-    </w:lvl>
-    <w:lvl w:ilvl="4" w:tplc="04090003" w:tentative="1">
-      <w:start w:val="1"/>
-      <w:numFmt w:val="bullet"/>
-      <w:lvlText w:val="o"/>
-      <w:lvlJc w:val="left"/>
-      <w:pPr>
-        <w:ind w:left="4824" w:hanging="360"/>
-      </w:pPr>
-      <w:rPr>
-        <w:rFonts w:ascii="Courier New" w:hAnsi="Courier New" w:cs="Courier New" w:hint="default"/>
-      </w:rPr>
-    </w:lvl>
-    <w:lvl w:ilvl="5" w:tplc="04090005" w:tentative="1">
-      <w:start w:val="1"/>
-      <w:numFmt w:val="bullet"/>
-      <w:lvlText w:val=""/>
-      <w:lvlJc w:val="left"/>
-      <w:pPr>
-        <w:ind w:left="5544" w:hanging="360"/>
-      </w:pPr>
-      <w:rPr>
-        <w:rFonts w:ascii="Wingdings" w:hAnsi="Wingdings" w:hint="default"/>
-      </w:rPr>
-    </w:lvl>
-    <w:lvl w:ilvl="6" w:tplc="04090001" w:tentative="1">
-      <w:start w:val="1"/>
-      <w:numFmt w:val="bullet"/>
-      <w:lvlText w:val=""/>
-      <w:lvlJc w:val="left"/>
-      <w:pPr>
-        <w:ind w:left="6264" w:hanging="360"/>
-      </w:pPr>
-      <w:rPr>
-        <w:rFonts w:ascii="Symbol" w:hAnsi="Symbol" w:hint="default"/>
-      </w:rPr>
-    </w:lvl>
-    <w:lvl w:ilvl="7" w:tplc="04090003" w:tentative="1">
-      <w:start w:val="1"/>
-      <w:numFmt w:val="bullet"/>
-      <w:lvlText w:val="o"/>
-      <w:lvlJc w:val="left"/>
-      <w:pPr>
-        <w:ind w:left="6984" w:hanging="360"/>
-      </w:pPr>
-      <w:rPr>
-        <w:rFonts w:ascii="Courier New" w:hAnsi="Courier New" w:cs="Courier New" w:hint="default"/>
-      </w:rPr>
-    </w:lvl>
-    <w:lvl w:ilvl="8" w:tplc="04090005" w:tentative="1">
-      <w:start w:val="1"/>
-      <w:numFmt w:val="bullet"/>
-      <w:lvlText w:val=""/>
-      <w:lvlJc w:val="left"/>
-      <w:pPr>
-        <w:ind w:left="7704" w:hanging="360"/>
-      </w:pPr>
-      <w:rPr>
-        <w:rFonts w:ascii="Wingdings" w:hAnsi="Wingdings" w:hint="default"/>
-      </w:rPr>
-    </w:lvl>
-  </w:abstractNum>
-  <w:abstractNum w:abstractNumId="10">
     <w:nsid w:val="1DBA3030"/>
     <w:multiLevelType w:val="multilevel"/>
     <w:tmpl w:val="FD02DD08"/>
@@ -26252,7 +27350,7 @@
       </w:pPr>
     </w:lvl>
   </w:abstractNum>
-  <w:abstractNum w:abstractNumId="11">
+  <w:abstractNum w:abstractNumId="10">
     <w:nsid w:val="1E612B94"/>
     <w:multiLevelType w:val="multilevel"/>
     <w:tmpl w:val="FD02DD08"/>
@@ -26365,7 +27463,7 @@
       </w:pPr>
     </w:lvl>
   </w:abstractNum>
-  <w:abstractNum w:abstractNumId="12">
+  <w:abstractNum w:abstractNumId="11">
     <w:nsid w:val="1F8B3C8D"/>
     <w:multiLevelType w:val="multilevel"/>
     <w:tmpl w:val="FD02DD08"/>
@@ -26478,120 +27576,7 @@
       </w:pPr>
     </w:lvl>
   </w:abstractNum>
-  <w:abstractNum w:abstractNumId="13">
-    <w:nsid w:val="21434576"/>
-    <w:multiLevelType w:val="hybridMultilevel"/>
-    <w:tmpl w:val="0936A5FE"/>
-    <w:lvl w:ilvl="0" w:tplc="04090001">
-      <w:start w:val="1"/>
-      <w:numFmt w:val="bullet"/>
-      <w:lvlText w:val=""/>
-      <w:lvlJc w:val="left"/>
-      <w:pPr>
-        <w:ind w:left="720" w:hanging="360"/>
-      </w:pPr>
-      <w:rPr>
-        <w:rFonts w:ascii="Symbol" w:hAnsi="Symbol" w:hint="default"/>
-      </w:rPr>
-    </w:lvl>
-    <w:lvl w:ilvl="1" w:tplc="04090003" w:tentative="1">
-      <w:start w:val="1"/>
-      <w:numFmt w:val="bullet"/>
-      <w:lvlText w:val="o"/>
-      <w:lvlJc w:val="left"/>
-      <w:pPr>
-        <w:ind w:left="1440" w:hanging="360"/>
-      </w:pPr>
-      <w:rPr>
-        <w:rFonts w:ascii="Courier New" w:hAnsi="Courier New" w:cs="Courier New" w:hint="default"/>
-      </w:rPr>
-    </w:lvl>
-    <w:lvl w:ilvl="2" w:tplc="04090005" w:tentative="1">
-      <w:start w:val="1"/>
-      <w:numFmt w:val="bullet"/>
-      <w:lvlText w:val=""/>
-      <w:lvlJc w:val="left"/>
-      <w:pPr>
-        <w:ind w:left="2160" w:hanging="360"/>
-      </w:pPr>
-      <w:rPr>
-        <w:rFonts w:ascii="Wingdings" w:hAnsi="Wingdings" w:hint="default"/>
-      </w:rPr>
-    </w:lvl>
-    <w:lvl w:ilvl="3" w:tplc="04090001" w:tentative="1">
-      <w:start w:val="1"/>
-      <w:numFmt w:val="bullet"/>
-      <w:lvlText w:val=""/>
-      <w:lvlJc w:val="left"/>
-      <w:pPr>
-        <w:ind w:left="2880" w:hanging="360"/>
-      </w:pPr>
-      <w:rPr>
-        <w:rFonts w:ascii="Symbol" w:hAnsi="Symbol" w:hint="default"/>
-      </w:rPr>
-    </w:lvl>
-    <w:lvl w:ilvl="4" w:tplc="04090003" w:tentative="1">
-      <w:start w:val="1"/>
-      <w:numFmt w:val="bullet"/>
-      <w:lvlText w:val="o"/>
-      <w:lvlJc w:val="left"/>
-      <w:pPr>
-        <w:ind w:left="3600" w:hanging="360"/>
-      </w:pPr>
-      <w:rPr>
-        <w:rFonts w:ascii="Courier New" w:hAnsi="Courier New" w:cs="Courier New" w:hint="default"/>
-      </w:rPr>
-    </w:lvl>
-    <w:lvl w:ilvl="5" w:tplc="04090005" w:tentative="1">
-      <w:start w:val="1"/>
-      <w:numFmt w:val="bullet"/>
-      <w:lvlText w:val=""/>
-      <w:lvlJc w:val="left"/>
-      <w:pPr>
-        <w:ind w:left="4320" w:hanging="360"/>
-      </w:pPr>
-      <w:rPr>
-        <w:rFonts w:ascii="Wingdings" w:hAnsi="Wingdings" w:hint="default"/>
-      </w:rPr>
-    </w:lvl>
-    <w:lvl w:ilvl="6" w:tplc="04090001" w:tentative="1">
-      <w:start w:val="1"/>
-      <w:numFmt w:val="bullet"/>
-      <w:lvlText w:val=""/>
-      <w:lvlJc w:val="left"/>
-      <w:pPr>
-        <w:ind w:left="5040" w:hanging="360"/>
-      </w:pPr>
-      <w:rPr>
-        <w:rFonts w:ascii="Symbol" w:hAnsi="Symbol" w:hint="default"/>
-      </w:rPr>
-    </w:lvl>
-    <w:lvl w:ilvl="7" w:tplc="04090003" w:tentative="1">
-      <w:start w:val="1"/>
-      <w:numFmt w:val="bullet"/>
-      <w:lvlText w:val="o"/>
-      <w:lvlJc w:val="left"/>
-      <w:pPr>
-        <w:ind w:left="5760" w:hanging="360"/>
-      </w:pPr>
-      <w:rPr>
-        <w:rFonts w:ascii="Courier New" w:hAnsi="Courier New" w:cs="Courier New" w:hint="default"/>
-      </w:rPr>
-    </w:lvl>
-    <w:lvl w:ilvl="8" w:tplc="04090005" w:tentative="1">
-      <w:start w:val="1"/>
-      <w:numFmt w:val="bullet"/>
-      <w:lvlText w:val=""/>
-      <w:lvlJc w:val="left"/>
-      <w:pPr>
-        <w:ind w:left="6480" w:hanging="360"/>
-      </w:pPr>
-      <w:rPr>
-        <w:rFonts w:ascii="Wingdings" w:hAnsi="Wingdings" w:hint="default"/>
-      </w:rPr>
-    </w:lvl>
-  </w:abstractNum>
-  <w:abstractNum w:abstractNumId="14">
+  <w:abstractNum w:abstractNumId="12">
     <w:nsid w:val="23BA59C4"/>
     <w:multiLevelType w:val="multilevel"/>
     <w:tmpl w:val="FD02DD08"/>
@@ -26704,7 +27689,7 @@
       </w:pPr>
     </w:lvl>
   </w:abstractNum>
-  <w:abstractNum w:abstractNumId="15">
+  <w:abstractNum w:abstractNumId="13">
     <w:nsid w:val="277626AF"/>
     <w:multiLevelType w:val="multilevel"/>
     <w:tmpl w:val="9A787074"/>
@@ -26817,7 +27802,7 @@
       </w:rPr>
     </w:lvl>
   </w:abstractNum>
-  <w:abstractNum w:abstractNumId="16">
+  <w:abstractNum w:abstractNumId="14">
     <w:nsid w:val="2AA06E01"/>
     <w:multiLevelType w:val="multilevel"/>
     <w:tmpl w:val="FD02DD08"/>
@@ -26930,7 +27915,7 @@
       </w:pPr>
     </w:lvl>
   </w:abstractNum>
-  <w:abstractNum w:abstractNumId="17">
+  <w:abstractNum w:abstractNumId="15">
     <w:nsid w:val="2D2A51AC"/>
     <w:multiLevelType w:val="hybridMultilevel"/>
     <w:tmpl w:val="D046949E"/>
@@ -27070,7 +28055,7 @@
       </w:rPr>
     </w:lvl>
   </w:abstractNum>
-  <w:abstractNum w:abstractNumId="18">
+  <w:abstractNum w:abstractNumId="16">
     <w:nsid w:val="304D3974"/>
     <w:multiLevelType w:val="multilevel"/>
     <w:tmpl w:val="FD02DD08"/>
@@ -27183,7 +28168,7 @@
       </w:pPr>
     </w:lvl>
   </w:abstractNum>
-  <w:abstractNum w:abstractNumId="19">
+  <w:abstractNum w:abstractNumId="17">
     <w:nsid w:val="31C92117"/>
     <w:multiLevelType w:val="multilevel"/>
     <w:tmpl w:val="FD02DD08"/>
@@ -27296,7 +28281,7 @@
       </w:pPr>
     </w:lvl>
   </w:abstractNum>
-  <w:abstractNum w:abstractNumId="20">
+  <w:abstractNum w:abstractNumId="18">
     <w:nsid w:val="345D11CE"/>
     <w:multiLevelType w:val="multilevel"/>
     <w:tmpl w:val="FD02DD08"/>
@@ -27409,7 +28394,7 @@
       </w:pPr>
     </w:lvl>
   </w:abstractNum>
-  <w:abstractNum w:abstractNumId="21">
+  <w:abstractNum w:abstractNumId="19">
     <w:nsid w:val="34A02F26"/>
     <w:multiLevelType w:val="multilevel"/>
     <w:tmpl w:val="FD02DD08"/>
@@ -27522,7 +28507,7 @@
       </w:pPr>
     </w:lvl>
   </w:abstractNum>
-  <w:abstractNum w:abstractNumId="22">
+  <w:abstractNum w:abstractNumId="20">
     <w:nsid w:val="3BDF110A"/>
     <w:multiLevelType w:val="multilevel"/>
     <w:tmpl w:val="FD02DD08"/>
@@ -27635,7 +28620,7 @@
       </w:pPr>
     </w:lvl>
   </w:abstractNum>
-  <w:abstractNum w:abstractNumId="23">
+  <w:abstractNum w:abstractNumId="21">
     <w:nsid w:val="3C73499D"/>
     <w:multiLevelType w:val="multilevel"/>
     <w:tmpl w:val="FD02DD08"/>
@@ -27748,7 +28733,7 @@
       </w:pPr>
     </w:lvl>
   </w:abstractNum>
-  <w:abstractNum w:abstractNumId="24">
+  <w:abstractNum w:abstractNumId="22">
     <w:nsid w:val="430B3249"/>
     <w:multiLevelType w:val="multilevel"/>
     <w:tmpl w:val="FD02DD08"/>
@@ -27861,7 +28846,7 @@
       </w:pPr>
     </w:lvl>
   </w:abstractNum>
-  <w:abstractNum w:abstractNumId="25">
+  <w:abstractNum w:abstractNumId="23">
     <w:nsid w:val="431B3340"/>
     <w:multiLevelType w:val="multilevel"/>
     <w:tmpl w:val="FD02DD08"/>
@@ -27974,7 +28959,7 @@
       </w:pPr>
     </w:lvl>
   </w:abstractNum>
-  <w:abstractNum w:abstractNumId="26">
+  <w:abstractNum w:abstractNumId="24">
     <w:nsid w:val="43781CAA"/>
     <w:multiLevelType w:val="multilevel"/>
     <w:tmpl w:val="B686B4F6"/>
@@ -28060,7 +29045,7 @@
       </w:pPr>
     </w:lvl>
   </w:abstractNum>
-  <w:abstractNum w:abstractNumId="27">
+  <w:abstractNum w:abstractNumId="25">
     <w:nsid w:val="43A66E09"/>
     <w:multiLevelType w:val="multilevel"/>
     <w:tmpl w:val="FD02DD08"/>
@@ -28173,7 +29158,7 @@
       </w:pPr>
     </w:lvl>
   </w:abstractNum>
-  <w:abstractNum w:abstractNumId="28">
+  <w:abstractNum w:abstractNumId="26">
     <w:nsid w:val="48D0065D"/>
     <w:multiLevelType w:val="multilevel"/>
     <w:tmpl w:val="FD02DD08"/>
@@ -28286,7 +29271,7 @@
       </w:pPr>
     </w:lvl>
   </w:abstractNum>
-  <w:abstractNum w:abstractNumId="29">
+  <w:abstractNum w:abstractNumId="27">
     <w:nsid w:val="48EB138E"/>
     <w:multiLevelType w:val="multilevel"/>
     <w:tmpl w:val="FD02DD08"/>
@@ -28399,7 +29384,7 @@
       </w:pPr>
     </w:lvl>
   </w:abstractNum>
-  <w:abstractNum w:abstractNumId="30">
+  <w:abstractNum w:abstractNumId="28">
     <w:nsid w:val="4DD52AE1"/>
     <w:multiLevelType w:val="multilevel"/>
     <w:tmpl w:val="FD02DD08"/>
@@ -28512,7 +29497,7 @@
       </w:pPr>
     </w:lvl>
   </w:abstractNum>
-  <w:abstractNum w:abstractNumId="31">
+  <w:abstractNum w:abstractNumId="29">
     <w:nsid w:val="4E346816"/>
     <w:multiLevelType w:val="multilevel"/>
     <w:tmpl w:val="FD02DD08"/>
@@ -28625,7 +29610,7 @@
       </w:pPr>
     </w:lvl>
   </w:abstractNum>
-  <w:abstractNum w:abstractNumId="32">
+  <w:abstractNum w:abstractNumId="30">
     <w:nsid w:val="4F652743"/>
     <w:multiLevelType w:val="multilevel"/>
     <w:tmpl w:val="FD02DD08"/>
@@ -28738,7 +29723,7 @@
       </w:pPr>
     </w:lvl>
   </w:abstractNum>
-  <w:abstractNum w:abstractNumId="33">
+  <w:abstractNum w:abstractNumId="31">
     <w:nsid w:val="53860A53"/>
     <w:multiLevelType w:val="multilevel"/>
     <w:tmpl w:val="FD02DD08"/>
@@ -28851,7 +29836,7 @@
       </w:pPr>
     </w:lvl>
   </w:abstractNum>
-  <w:abstractNum w:abstractNumId="34">
+  <w:abstractNum w:abstractNumId="32">
     <w:nsid w:val="53DF4C56"/>
     <w:multiLevelType w:val="multilevel"/>
     <w:tmpl w:val="FD02DD08"/>
@@ -28964,7 +29949,7 @@
       </w:pPr>
     </w:lvl>
   </w:abstractNum>
-  <w:abstractNum w:abstractNumId="35">
+  <w:abstractNum w:abstractNumId="33">
     <w:nsid w:val="58714088"/>
     <w:multiLevelType w:val="multilevel"/>
     <w:tmpl w:val="FD02DD08"/>
@@ -29077,7 +30062,7 @@
       </w:pPr>
     </w:lvl>
   </w:abstractNum>
-  <w:abstractNum w:abstractNumId="36">
+  <w:abstractNum w:abstractNumId="34">
     <w:nsid w:val="587F427E"/>
     <w:multiLevelType w:val="multilevel"/>
     <w:tmpl w:val="FD02DD08"/>
@@ -29190,7 +30175,7 @@
       </w:pPr>
     </w:lvl>
   </w:abstractNum>
-  <w:abstractNum w:abstractNumId="37">
+  <w:abstractNum w:abstractNumId="35">
     <w:nsid w:val="596F3060"/>
     <w:multiLevelType w:val="multilevel"/>
     <w:tmpl w:val="FD02DD08"/>
@@ -29303,7 +30288,7 @@
       </w:pPr>
     </w:lvl>
   </w:abstractNum>
-  <w:abstractNum w:abstractNumId="38">
+  <w:abstractNum w:abstractNumId="36">
     <w:nsid w:val="5C991EB0"/>
     <w:multiLevelType w:val="multilevel"/>
     <w:tmpl w:val="FD02DD08"/>
@@ -29416,7 +30401,7 @@
       </w:pPr>
     </w:lvl>
   </w:abstractNum>
-  <w:abstractNum w:abstractNumId="39">
+  <w:abstractNum w:abstractNumId="37">
     <w:nsid w:val="5D17077C"/>
     <w:multiLevelType w:val="multilevel"/>
     <w:tmpl w:val="FD02DD08"/>
@@ -29529,7 +30514,7 @@
       </w:pPr>
     </w:lvl>
   </w:abstractNum>
-  <w:abstractNum w:abstractNumId="40">
+  <w:abstractNum w:abstractNumId="38">
     <w:nsid w:val="624A6B40"/>
     <w:multiLevelType w:val="multilevel"/>
     <w:tmpl w:val="FD02DD08"/>
@@ -29642,7 +30627,7 @@
       </w:pPr>
     </w:lvl>
   </w:abstractNum>
-  <w:abstractNum w:abstractNumId="41">
+  <w:abstractNum w:abstractNumId="39">
     <w:nsid w:val="64030B88"/>
     <w:multiLevelType w:val="multilevel"/>
     <w:tmpl w:val="FD02DD08"/>
@@ -29755,7 +30740,7 @@
       </w:pPr>
     </w:lvl>
   </w:abstractNum>
-  <w:abstractNum w:abstractNumId="42">
+  <w:abstractNum w:abstractNumId="40">
     <w:nsid w:val="652E55DB"/>
     <w:multiLevelType w:val="multilevel"/>
     <w:tmpl w:val="FD02DD08"/>
@@ -29868,7 +30853,7 @@
       </w:pPr>
     </w:lvl>
   </w:abstractNum>
-  <w:abstractNum w:abstractNumId="43">
+  <w:abstractNum w:abstractNumId="41">
     <w:nsid w:val="673F2882"/>
     <w:multiLevelType w:val="multilevel"/>
     <w:tmpl w:val="FD02DD08"/>
@@ -29981,7 +30966,7 @@
       </w:pPr>
     </w:lvl>
   </w:abstractNum>
-  <w:abstractNum w:abstractNumId="44">
+  <w:abstractNum w:abstractNumId="42">
     <w:nsid w:val="6A0C1A49"/>
     <w:multiLevelType w:val="multilevel"/>
     <w:tmpl w:val="FD02DD08"/>
@@ -30094,7 +31079,7 @@
       </w:pPr>
     </w:lvl>
   </w:abstractNum>
-  <w:abstractNum w:abstractNumId="45">
+  <w:abstractNum w:abstractNumId="43">
     <w:nsid w:val="739B470B"/>
     <w:multiLevelType w:val="multilevel"/>
     <w:tmpl w:val="FD02DD08"/>
@@ -30207,7 +31192,7 @@
       </w:pPr>
     </w:lvl>
   </w:abstractNum>
-  <w:abstractNum w:abstractNumId="46">
+  <w:abstractNum w:abstractNumId="44">
     <w:nsid w:val="76A15920"/>
     <w:multiLevelType w:val="multilevel"/>
     <w:tmpl w:val="BDFA9ACC"/>
@@ -30320,7 +31305,7 @@
       </w:rPr>
     </w:lvl>
   </w:abstractNum>
-  <w:abstractNum w:abstractNumId="47">
+  <w:abstractNum w:abstractNumId="45">
     <w:nsid w:val="772F108E"/>
     <w:multiLevelType w:val="multilevel"/>
     <w:tmpl w:val="FD02DD08"/>
@@ -30433,7 +31418,7 @@
       </w:pPr>
     </w:lvl>
   </w:abstractNum>
-  <w:abstractNum w:abstractNumId="48">
+  <w:abstractNum w:abstractNumId="46">
     <w:nsid w:val="7CCE503E"/>
     <w:multiLevelType w:val="multilevel"/>
     <w:tmpl w:val="FD02DD08"/>
@@ -30546,7 +31531,7 @@
       </w:pPr>
     </w:lvl>
   </w:abstractNum>
-  <w:abstractNum w:abstractNumId="49">
+  <w:abstractNum w:abstractNumId="47">
     <w:nsid w:val="7DC77EAC"/>
     <w:multiLevelType w:val="hybridMultilevel"/>
     <w:tmpl w:val="D9C4F5B8"/>
@@ -30686,7 +31671,7 @@
       </w:rPr>
     </w:lvl>
   </w:abstractNum>
-  <w:abstractNum w:abstractNumId="50">
+  <w:abstractNum w:abstractNumId="48">
     <w:nsid w:val="7F635008"/>
     <w:multiLevelType w:val="multilevel"/>
     <w:tmpl w:val="FD02DD08"/>
@@ -30799,7 +31784,7 @@
       </w:pPr>
     </w:lvl>
   </w:abstractNum>
-  <w:abstractNum w:abstractNumId="51">
+  <w:abstractNum w:abstractNumId="49">
     <w:nsid w:val="7FAF2E16"/>
     <w:multiLevelType w:val="multilevel"/>
     <w:tmpl w:val="FD02DD08"/>
@@ -30913,22 +31898,22 @@
     </w:lvl>
   </w:abstractNum>
   <w:num w:numId="1">
-    <w:abstractNumId w:val="49"/>
+    <w:abstractNumId w:val="47"/>
   </w:num>
   <w:num w:numId="2">
-    <w:abstractNumId w:val="17"/>
+    <w:abstractNumId w:val="15"/>
   </w:num>
   <w:num w:numId="3">
-    <w:abstractNumId w:val="26"/>
+    <w:abstractNumId w:val="24"/>
   </w:num>
   <w:num w:numId="4">
-    <w:abstractNumId w:val="15"/>
+    <w:abstractNumId w:val="13"/>
   </w:num>
   <w:num w:numId="5">
-    <w:abstractNumId w:val="46"/>
+    <w:abstractNumId w:val="44"/>
   </w:num>
   <w:num w:numId="6">
-    <w:abstractNumId w:val="39"/>
+    <w:abstractNumId w:val="37"/>
   </w:num>
   <w:num w:numId="7">
     <w:abstractNumId w:val="5"/>
@@ -30937,138 +31922,132 @@
     <w:abstractNumId w:val="7"/>
   </w:num>
   <w:num w:numId="9">
-    <w:abstractNumId w:val="16"/>
+    <w:abstractNumId w:val="14"/>
   </w:num>
   <w:num w:numId="10">
-    <w:abstractNumId w:val="44"/>
+    <w:abstractNumId w:val="42"/>
   </w:num>
   <w:num w:numId="11">
-    <w:abstractNumId w:val="37"/>
+    <w:abstractNumId w:val="35"/>
   </w:num>
   <w:num w:numId="12">
-    <w:abstractNumId w:val="51"/>
+    <w:abstractNumId w:val="49"/>
   </w:num>
   <w:num w:numId="13">
-    <w:abstractNumId w:val="48"/>
+    <w:abstractNumId w:val="46"/>
   </w:num>
   <w:num w:numId="14">
-    <w:abstractNumId w:val="42"/>
+    <w:abstractNumId w:val="40"/>
   </w:num>
   <w:num w:numId="15">
     <w:abstractNumId w:val="2"/>
   </w:num>
   <w:num w:numId="16">
-    <w:abstractNumId w:val="18"/>
+    <w:abstractNumId w:val="16"/>
   </w:num>
   <w:num w:numId="17">
-    <w:abstractNumId w:val="40"/>
+    <w:abstractNumId w:val="38"/>
   </w:num>
   <w:num w:numId="18">
-    <w:abstractNumId w:val="14"/>
+    <w:abstractNumId w:val="12"/>
   </w:num>
   <w:num w:numId="19">
     <w:abstractNumId w:val="3"/>
   </w:num>
   <w:num w:numId="20">
+    <w:abstractNumId w:val="41"/>
+  </w:num>
+  <w:num w:numId="21">
     <w:abstractNumId w:val="43"/>
   </w:num>
-  <w:num w:numId="21">
+  <w:num w:numId="22">
+    <w:abstractNumId w:val="18"/>
+  </w:num>
+  <w:num w:numId="23">
+    <w:abstractNumId w:val="33"/>
+  </w:num>
+  <w:num w:numId="24">
+    <w:abstractNumId w:val="23"/>
+  </w:num>
+  <w:num w:numId="25">
+    <w:abstractNumId w:val="17"/>
+  </w:num>
+  <w:num w:numId="26">
+    <w:abstractNumId w:val="29"/>
+  </w:num>
+  <w:num w:numId="27">
+    <w:abstractNumId w:val="34"/>
+  </w:num>
+  <w:num w:numId="28">
+    <w:abstractNumId w:val="20"/>
+  </w:num>
+  <w:num w:numId="29">
+    <w:abstractNumId w:val="28"/>
+  </w:num>
+  <w:num w:numId="30">
     <w:abstractNumId w:val="45"/>
   </w:num>
-  <w:num w:numId="22">
-    <w:abstractNumId w:val="20"/>
+  <w:num w:numId="31">
+    <w:abstractNumId w:val="21"/>
   </w:num>
-  <w:num w:numId="23">
-    <w:abstractNumId w:val="35"/>
+  <w:num w:numId="32">
+    <w:abstractNumId w:val="32"/>
   </w:num>
-  <w:num w:numId="24">
-    <w:abstractNumId w:val="25"/>
+  <w:num w:numId="33">
+    <w:abstractNumId w:val="26"/>
   </w:num>
-  <w:num w:numId="25">
-    <w:abstractNumId w:val="19"/>
+  <w:num w:numId="34">
+    <w:abstractNumId w:val="30"/>
   </w:num>
-  <w:num w:numId="26">
+  <w:num w:numId="35">
     <w:abstractNumId w:val="31"/>
   </w:num>
-  <w:num w:numId="27">
+  <w:num w:numId="36">
+    <w:abstractNumId w:val="22"/>
+  </w:num>
+  <w:num w:numId="37">
     <w:abstractNumId w:val="36"/>
   </w:num>
-  <w:num w:numId="28">
-    <w:abstractNumId w:val="22"/>
-  </w:num>
-  <w:num w:numId="29">
-    <w:abstractNumId w:val="30"/>
-  </w:num>
-  <w:num w:numId="30">
-    <w:abstractNumId w:val="47"/>
-  </w:num>
-  <w:num w:numId="31">
-    <w:abstractNumId w:val="23"/>
-  </w:num>
-  <w:num w:numId="32">
-    <w:abstractNumId w:val="34"/>
-  </w:num>
-  <w:num w:numId="33">
-    <w:abstractNumId w:val="28"/>
-  </w:num>
-  <w:num w:numId="34">
-    <w:abstractNumId w:val="32"/>
-  </w:num>
-  <w:num w:numId="35">
-    <w:abstractNumId w:val="33"/>
-  </w:num>
-  <w:num w:numId="36">
-    <w:abstractNumId w:val="24"/>
-  </w:num>
-  <w:num w:numId="37">
-    <w:abstractNumId w:val="38"/>
-  </w:num>
   <w:num w:numId="38">
-    <w:abstractNumId w:val="10"/>
+    <w:abstractNumId w:val="9"/>
   </w:num>
   <w:num w:numId="39">
-    <w:abstractNumId w:val="41"/>
+    <w:abstractNumId w:val="39"/>
   </w:num>
   <w:num w:numId="40">
     <w:abstractNumId w:val="1"/>
   </w:num>
   <w:num w:numId="41">
-    <w:abstractNumId w:val="29"/>
+    <w:abstractNumId w:val="27"/>
   </w:num>
   <w:num w:numId="42">
-    <w:abstractNumId w:val="50"/>
+    <w:abstractNumId w:val="48"/>
   </w:num>
   <w:num w:numId="43">
-    <w:abstractNumId w:val="27"/>
+    <w:abstractNumId w:val="25"/>
   </w:num>
   <w:num w:numId="44">
+    <w:abstractNumId w:val="10"/>
+  </w:num>
+  <w:num w:numId="45">
+    <w:abstractNumId w:val="19"/>
+  </w:num>
+  <w:num w:numId="46">
     <w:abstractNumId w:val="11"/>
   </w:num>
-  <w:num w:numId="45">
-    <w:abstractNumId w:val="13"/>
-  </w:num>
-  <w:num w:numId="46">
-    <w:abstractNumId w:val="21"/>
-  </w:num>
   <w:num w:numId="47">
-    <w:abstractNumId w:val="12"/>
+    <w:abstractNumId w:val="8"/>
   </w:num>
   <w:num w:numId="48">
-    <w:abstractNumId w:val="8"/>
+    <w:abstractNumId w:val="4"/>
   </w:num>
   <w:num w:numId="49">
-    <w:abstractNumId w:val="4"/>
+    <w:abstractNumId w:val="0"/>
   </w:num>
   <w:num w:numId="50">
-    <w:abstractNumId w:val="0"/>
-  </w:num>
-  <w:num w:numId="51">
     <w:abstractNumId w:val="6"/>
   </w:num>
-  <w:num w:numId="52">
-    <w:abstractNumId w:val="9"/>
-  </w:num>
-  <w:numIdMacAtCleanup w:val="45"/>
+  <w:numIdMacAtCleanup w:val="50"/>
 </w:numbering>
 </file>
 
@@ -31290,6 +32269,7 @@
   <w:style w:type="character" w:default="1" w:styleId="Fontepargpadro">
     <w:name w:val="Default Paragraph Font"/>
     <w:uiPriority w:val="1"/>
+    <w:semiHidden/>
     <w:unhideWhenUsed/>
   </w:style>
   <w:style w:type="table" w:default="1" w:styleId="Tabelanormal">
@@ -31522,6 +32502,182 @@
         <w:right w:w="108" w:type="dxa"/>
       </w:tblCellMar>
     </w:tblPr>
+  </w:style>
+  <w:style w:type="table" w:customStyle="1" w:styleId="SombreamentoClaro">
+    <w:name w:val="Light Shading"/>
+    <w:basedOn w:val="Tabelanormal"/>
+    <w:uiPriority w:val="60"/>
+    <w:rsid w:val="004710AB"/>
+    <w:pPr>
+      <w:spacing w:after="0"/>
+    </w:pPr>
+    <w:rPr>
+      <w:color w:val="000000" w:themeColor="text1" w:themeShade="BF"/>
+    </w:rPr>
+    <w:tblPr>
+      <w:tblStyleRowBandSize w:val="1"/>
+      <w:tblStyleColBandSize w:val="1"/>
+      <w:tblInd w:w="0" w:type="dxa"/>
+      <w:tblBorders>
+        <w:top w:val="single" w:sz="8" w:space="0" w:color="000000" w:themeColor="text1"/>
+        <w:bottom w:val="single" w:sz="8" w:space="0" w:color="000000" w:themeColor="text1"/>
+      </w:tblBorders>
+      <w:tblCellMar>
+        <w:top w:w="0" w:type="dxa"/>
+        <w:left w:w="108" w:type="dxa"/>
+        <w:bottom w:w="0" w:type="dxa"/>
+        <w:right w:w="108" w:type="dxa"/>
+      </w:tblCellMar>
+    </w:tblPr>
+    <w:tblStylePr w:type="firstRow">
+      <w:pPr>
+        <w:spacing w:before="0" w:after="0" w:line="240" w:lineRule="auto"/>
+      </w:pPr>
+      <w:rPr>
+        <w:b/>
+        <w:bCs/>
+      </w:rPr>
+      <w:tblPr/>
+      <w:tcPr>
+        <w:tcBorders>
+          <w:top w:val="single" w:sz="8" w:space="0" w:color="000000" w:themeColor="text1"/>
+          <w:left w:val="nil"/>
+          <w:bottom w:val="single" w:sz="8" w:space="0" w:color="000000" w:themeColor="text1"/>
+          <w:right w:val="nil"/>
+          <w:insideH w:val="nil"/>
+          <w:insideV w:val="nil"/>
+        </w:tcBorders>
+      </w:tcPr>
+    </w:tblStylePr>
+    <w:tblStylePr w:type="lastRow">
+      <w:pPr>
+        <w:spacing w:before="0" w:after="0" w:line="240" w:lineRule="auto"/>
+      </w:pPr>
+      <w:rPr>
+        <w:b/>
+        <w:bCs/>
+      </w:rPr>
+      <w:tblPr/>
+      <w:tcPr>
+        <w:tcBorders>
+          <w:top w:val="single" w:sz="8" w:space="0" w:color="000000" w:themeColor="text1"/>
+          <w:left w:val="nil"/>
+          <w:bottom w:val="single" w:sz="8" w:space="0" w:color="000000" w:themeColor="text1"/>
+          <w:right w:val="nil"/>
+          <w:insideH w:val="nil"/>
+          <w:insideV w:val="nil"/>
+        </w:tcBorders>
+      </w:tcPr>
+    </w:tblStylePr>
+    <w:tblStylePr w:type="firstCol">
+      <w:rPr>
+        <w:b/>
+        <w:bCs/>
+      </w:rPr>
+    </w:tblStylePr>
+    <w:tblStylePr w:type="lastCol">
+      <w:rPr>
+        <w:b/>
+        <w:bCs/>
+      </w:rPr>
+    </w:tblStylePr>
+    <w:tblStylePr w:type="band1Vert">
+      <w:tblPr/>
+      <w:tcPr>
+        <w:tcBorders>
+          <w:left w:val="nil"/>
+          <w:right w:val="nil"/>
+          <w:insideH w:val="nil"/>
+          <w:insideV w:val="nil"/>
+        </w:tcBorders>
+        <w:shd w:val="clear" w:color="auto" w:fill="C0C0C0" w:themeFill="text1" w:themeFillTint="3F"/>
+      </w:tcPr>
+    </w:tblStylePr>
+    <w:tblStylePr w:type="band1Horz">
+      <w:tblPr/>
+      <w:tcPr>
+        <w:tcBorders>
+          <w:left w:val="nil"/>
+          <w:right w:val="nil"/>
+          <w:insideH w:val="nil"/>
+          <w:insideV w:val="nil"/>
+        </w:tcBorders>
+        <w:shd w:val="clear" w:color="auto" w:fill="C0C0C0" w:themeFill="text1" w:themeFillTint="3F"/>
+      </w:tcPr>
+    </w:tblStylePr>
+  </w:style>
+  <w:style w:type="table" w:customStyle="1" w:styleId="GradeMdia1">
+    <w:name w:val="Medium Grid 1"/>
+    <w:basedOn w:val="Tabelanormal"/>
+    <w:uiPriority w:val="67"/>
+    <w:rsid w:val="004710AB"/>
+    <w:pPr>
+      <w:spacing w:after="0"/>
+    </w:pPr>
+    <w:tblPr>
+      <w:tblStyleRowBandSize w:val="1"/>
+      <w:tblStyleColBandSize w:val="1"/>
+      <w:tblInd w:w="0" w:type="dxa"/>
+      <w:tblBorders>
+        <w:top w:val="single" w:sz="8" w:space="0" w:color="404040" w:themeColor="text1" w:themeTint="BF"/>
+        <w:left w:val="single" w:sz="8" w:space="0" w:color="404040" w:themeColor="text1" w:themeTint="BF"/>
+        <w:bottom w:val="single" w:sz="8" w:space="0" w:color="404040" w:themeColor="text1" w:themeTint="BF"/>
+        <w:right w:val="single" w:sz="8" w:space="0" w:color="404040" w:themeColor="text1" w:themeTint="BF"/>
+        <w:insideH w:val="single" w:sz="8" w:space="0" w:color="404040" w:themeColor="text1" w:themeTint="BF"/>
+        <w:insideV w:val="single" w:sz="8" w:space="0" w:color="404040" w:themeColor="text1" w:themeTint="BF"/>
+      </w:tblBorders>
+      <w:tblCellMar>
+        <w:top w:w="0" w:type="dxa"/>
+        <w:left w:w="108" w:type="dxa"/>
+        <w:bottom w:w="0" w:type="dxa"/>
+        <w:right w:w="108" w:type="dxa"/>
+      </w:tblCellMar>
+    </w:tblPr>
+    <w:tcPr>
+      <w:shd w:val="clear" w:color="auto" w:fill="C0C0C0" w:themeFill="text1" w:themeFillTint="3F"/>
+    </w:tcPr>
+    <w:tblStylePr w:type="firstRow">
+      <w:rPr>
+        <w:b/>
+        <w:bCs/>
+      </w:rPr>
+    </w:tblStylePr>
+    <w:tblStylePr w:type="lastRow">
+      <w:rPr>
+        <w:b/>
+        <w:bCs/>
+      </w:rPr>
+      <w:tblPr/>
+      <w:tcPr>
+        <w:tcBorders>
+          <w:top w:val="single" w:sz="18" w:space="0" w:color="404040" w:themeColor="text1" w:themeTint="BF"/>
+        </w:tcBorders>
+      </w:tcPr>
+    </w:tblStylePr>
+    <w:tblStylePr w:type="firstCol">
+      <w:rPr>
+        <w:b/>
+        <w:bCs/>
+      </w:rPr>
+    </w:tblStylePr>
+    <w:tblStylePr w:type="lastCol">
+      <w:rPr>
+        <w:b/>
+        <w:bCs/>
+      </w:rPr>
+    </w:tblStylePr>
+    <w:tblStylePr w:type="band1Vert">
+      <w:tblPr/>
+      <w:tcPr>
+        <w:shd w:val="clear" w:color="auto" w:fill="808080" w:themeFill="text1" w:themeFillTint="7F"/>
+      </w:tcPr>
+    </w:tblStylePr>
+    <w:tblStylePr w:type="band1Horz">
+      <w:tblPr/>
+      <w:tcPr>
+        <w:shd w:val="clear" w:color="auto" w:fill="808080" w:themeFill="text1" w:themeFillTint="7F"/>
+      </w:tcPr>
+    </w:tblStylePr>
   </w:style>
 </w:styles>
 </file>

</xml_diff>